<commit_message>
Frontend: actualizados Login, Dashboard y Profesores con nuevos estilos. Backend: reestructura y actualización de plantilla DOCX
</commit_message>
<xml_diff>
--- a/backend/src/api/v1/templates/docentes.docx
+++ b/backend/src/api/v1/templates/docentes.docx
@@ -3,69 +3,1366 @@
 <w:document xmlns:wpc="http://schemas.microsoft.com/office/word/2010/wordprocessingCanvas" xmlns:cx="http://schemas.microsoft.com/office/drawing/2014/chartex" xmlns:cx1="http://schemas.microsoft.com/office/drawing/2015/9/8/chartex" xmlns:cx2="http://schemas.microsoft.com/office/drawing/2015/10/21/chartex" xmlns:cx3="http://schemas.microsoft.com/office/drawing/2016/5/9/chartex" xmlns:cx4="http://schemas.microsoft.com/office/drawing/2016/5/10/chartex" xmlns:cx5="http://schemas.microsoft.com/office/drawing/2016/5/11/chartex" xmlns:cx6="http://schemas.microsoft.com/office/drawing/2016/5/12/chartex" xmlns:cx7="http://schemas.microsoft.com/office/drawing/2016/5/13/chartex" xmlns:cx8="http://schemas.microsoft.com/office/drawing/2016/5/14/chartex" xmlns:mc="http://schemas.openxmlformats.org/markup-compatibility/2006" xmlns:aink="http://schemas.microsoft.com/office/drawing/2016/ink" xmlns:am3d="http://schemas.microsoft.com/office/drawing/2017/model3d" xmlns:o="urn:schemas-microsoft-com:office:office" xmlns:oel="http://schemas.microsoft.com/office/2019/extlst" xmlns:r="http://schemas.openxmlformats.org/officeDocument/2006/relationships" xmlns:m="http://schemas.openxmlformats.org/officeDocument/2006/math" xmlns:v="urn:schemas-microsoft-com:vml" xmlns:wp14="http://schemas.microsoft.com/office/word/2010/wordprocessingDrawing" xmlns:wp="http://schemas.openxmlformats.org/drawingml/2006/wordprocessingDrawing" xmlns:w10="urn:schemas-microsoft-com:office:word" xmlns:w="http://schemas.openxmlformats.org/wordprocessingml/2006/main" xmlns:w14="http://schemas.microsoft.com/office/word/2010/wordml" xmlns:w15="http://schemas.microsoft.com/office/word/2012/wordml" xmlns:w16cex="http://schemas.microsoft.com/office/word/2018/wordml/cex" xmlns:w16cid="http://schemas.microsoft.com/office/word/2016/wordml/cid" xmlns:w16="http://schemas.microsoft.com/office/word/2018/wordml" xmlns:w16du="http://schemas.microsoft.com/office/word/2023/wordml/word16du" xmlns:w16sdtdh="http://schemas.microsoft.com/office/word/2020/wordml/sdtdatahash" xmlns:w16sdtfl="http://schemas.microsoft.com/office/word/2024/wordml/sdtformatlock" xmlns:w16se="http://schemas.microsoft.com/office/word/2015/wordml/symex" xmlns:wpg="http://schemas.microsoft.com/office/word/2010/wordprocessingGroup" xmlns:wpi="http://schemas.microsoft.com/office/word/2010/wordprocessingInk" xmlns:wne="http://schemas.microsoft.com/office/word/2006/wordml" xmlns:wps="http://schemas.microsoft.com/office/word/2010/wordprocessingShape" mc:Ignorable="w14 w15 w16se w16cid w16 w16cex w16sdtdh w16sdtfl w16du wp14">
   <w:body>
     <w:p>
-      <w:r>
-        <w:t>Programa: {PROGRAMA_PREDOMINANTE}</w:t>
-      </w:r>
-    </w:p>
-    <w:p>
-      <w:r>
-        <w:t>Semestre: {SEMESTRE_PREDOMINANTE}</w:t>
-      </w:r>
-    </w:p>
-    <w:p>
-      <w:r>
-        <w:t>Sede: {NOMBRE_SEDE}</w:t>
-      </w:r>
-    </w:p>
-    <w:p/>
-    <w:p>
-      <w:r>
+      <w:pPr>
+        <w:rPr>
+          <w:b/>
+          <w:bCs/>
+          <w:noProof/>
+          <w:lang w:val="es-ES"/>
+        </w:rPr>
+      </w:pPr>
+      <w:r>
+        <w:rPr>
+          <w:b/>
+          <w:bCs/>
+          <w:noProof/>
+          <w:lang w:val="es-ES"/>
+        </w:rPr>
+        <w:t>INFORME DE EVALUACIONES DOCENTES</w:t>
+      </w:r>
+    </w:p>
+    <w:p>
+      <w:pPr>
+        <w:rPr>
+          <w:b/>
+          <w:bCs/>
+          <w:noProof/>
+          <w:lang w:val="es-ES"/>
+        </w:rPr>
+      </w:pPr>
+      <w:r>
+        <w:rPr>
+          <w:rFonts w:ascii="Arial" w:hAnsi="Arial" w:cs="Arial"/>
+          <w:b/>
+          <w:bCs/>
+          <w:noProof/>
+          <w:lang w:val="es-ES"/>
+        </w:rPr>
+        <w:t>════════════════════════════════════════════════════════════</w:t>
+      </w:r>
+    </w:p>
+    <w:p>
+      <w:pPr>
+        <w:rPr>
+          <w:b/>
+          <w:bCs/>
+          <w:noProof/>
+          <w:lang w:val="es-ES"/>
+        </w:rPr>
+      </w:pPr>
+    </w:p>
+    <w:p>
+      <w:pPr>
+        <w:rPr>
+          <w:b/>
+          <w:bCs/>
+          <w:noProof/>
+          <w:lang w:val="es-ES"/>
+        </w:rPr>
+      </w:pPr>
+      <w:r>
+        <w:rPr>
+          <w:b/>
+          <w:bCs/>
+          <w:noProof/>
+          <w:lang w:val="es-ES"/>
+        </w:rPr>
+        <w:t>DETALLE POR DOCENTE</w:t>
+      </w:r>
+    </w:p>
+    <w:p>
+      <w:pPr>
+        <w:rPr>
+          <w:b/>
+          <w:bCs/>
+          <w:noProof/>
+          <w:lang w:val="es-ES"/>
+        </w:rPr>
+      </w:pPr>
+    </w:p>
+    <w:p>
+      <w:pPr>
+        <w:rPr>
+          <w:b/>
+          <w:bCs/>
+          <w:noProof/>
+          <w:lang w:val="es-ES"/>
+        </w:rPr>
+      </w:pPr>
+      <w:r>
+        <w:rPr>
+          <w:b/>
+          <w:bCs/>
+          <w:noProof/>
+          <w:lang w:val="es-ES"/>
+        </w:rPr>
         <w:t>{#docentes}</w:t>
       </w:r>
     </w:p>
     <w:p>
-      <w:r>
-        <w:t>Código: {COD_ASIGNATURA}</w:t>
-      </w:r>
-    </w:p>
-    <w:p>
-      <w:r>
-        <w:t>Asignatura: {ASIGNATURA}</w:t>
-      </w:r>
-    </w:p>
-    <w:p>
-      <w:r>
+      <w:pPr>
+        <w:rPr>
+          <w:b/>
+          <w:bCs/>
+          <w:noProof/>
+          <w:lang w:val="es-ES"/>
+        </w:rPr>
+      </w:pPr>
+      <w:r>
+        <w:rPr>
+          <w:b/>
+          <w:bCs/>
+          <w:noProof/>
+          <w:lang w:val="es-ES"/>
+        </w:rPr>
         <w:t>Docente: {DOCENTE}</w:t>
       </w:r>
     </w:p>
     <w:p>
-      <w:r>
-        <w:t>Grupo: {GRUPO}</w:t>
-      </w:r>
-    </w:p>
-    <w:p>
-      <w:r>
-        <w:t>Evaluaciones completadas: {evaluaciones_completadas}/{total_evaluaciones_esperadas}</w:t>
-      </w:r>
-    </w:p>
-    <w:p>
-      <w:r>
-        <w:t>Porcentaje: {porcentaje_completado}%</w:t>
-      </w:r>
-    </w:p>
-    <w:p>
-      <w:r>
+      <w:pPr>
+        <w:rPr>
+          <w:b/>
+          <w:bCs/>
+          <w:noProof/>
+          <w:lang w:val="es-ES"/>
+        </w:rPr>
+      </w:pPr>
+      <w:r>
+        <w:rPr>
+          <w:b/>
+          <w:bCs/>
+          <w:noProof/>
+          <w:lang w:val="es-ES"/>
+        </w:rPr>
+        <w:t>ID: {ID_DOCENTE}</w:t>
+      </w:r>
+    </w:p>
+    <w:p>
+      <w:pPr>
+        <w:rPr>
+          <w:b/>
+          <w:bCs/>
+          <w:noProof/>
+          <w:lang w:val="es-ES"/>
+        </w:rPr>
+      </w:pPr>
+      <w:r>
+        <w:rPr>
+          <w:b/>
+          <w:bCs/>
+          <w:noProof/>
+          <w:lang w:val="es-ES"/>
+        </w:rPr>
         <w:t>Estado: {estado_evaluacion}</w:t>
       </w:r>
     </w:p>
     <w:p>
-      <w:r>
-        <w:t>---</w:t>
-      </w:r>
-    </w:p>
-    <w:p>
-      <w:r>
+      <w:pPr>
+        <w:rPr>
+          <w:b/>
+          <w:bCs/>
+          <w:noProof/>
+          <w:lang w:val="es-ES"/>
+        </w:rPr>
+      </w:pPr>
+      <w:r>
+        <w:rPr>
+          <w:b/>
+          <w:bCs/>
+          <w:noProof/>
+          <w:lang w:val="es-ES"/>
+        </w:rPr>
+        <w:t>Progreso General: {evaluaciones_completadas}/{total_evaluaciones_esperadas} evaluaciones</w:t>
+      </w:r>
+    </w:p>
+    <w:p>
+      <w:pPr>
+        <w:rPr>
+          <w:b/>
+          <w:bCs/>
+          <w:noProof/>
+          <w:lang w:val="es-ES"/>
+        </w:rPr>
+      </w:pPr>
+      <w:r>
+        <w:rPr>
+          <w:b/>
+          <w:bCs/>
+          <w:noProof/>
+          <w:lang w:val="es-ES"/>
+        </w:rPr>
+        <w:t>Porcentaje Completado: {porcentaje_completado}%</w:t>
+      </w:r>
+    </w:p>
+    <w:p>
+      <w:pPr>
+        <w:rPr>
+          <w:b/>
+          <w:bCs/>
+          <w:noProof/>
+          <w:lang w:val="es-ES"/>
+        </w:rPr>
+      </w:pPr>
+      <w:r>
+        <w:rPr>
+          <w:b/>
+          <w:bCs/>
+          <w:noProof/>
+          <w:lang w:val="es-ES"/>
+        </w:rPr>
+        <w:t>Evaluaciones Pendientes: {evaluaciones_pendientes}</w:t>
+      </w:r>
+    </w:p>
+    <w:p>
+      <w:pPr>
+        <w:rPr>
+          <w:b/>
+          <w:bCs/>
+          <w:noProof/>
+          <w:lang w:val="es-ES"/>
+        </w:rPr>
+      </w:pPr>
+    </w:p>
+    <w:p>
+      <w:pPr>
+        <w:rPr>
+          <w:b/>
+          <w:bCs/>
+          <w:noProof/>
+          <w:lang w:val="es-ES"/>
+        </w:rPr>
+      </w:pPr>
+      <w:r>
+        <w:rPr>
+          <w:b/>
+          <w:bCs/>
+          <w:noProof/>
+          <w:lang w:val="es-ES"/>
+        </w:rPr>
+        <w:t>────────────────────────────────────────────────────────────</w:t>
+      </w:r>
+    </w:p>
+    <w:p>
+      <w:pPr>
+        <w:rPr>
+          <w:b/>
+          <w:bCs/>
+          <w:noProof/>
+          <w:lang w:val="es-ES"/>
+        </w:rPr>
+      </w:pPr>
+    </w:p>
+    <w:p>
+      <w:pPr>
+        <w:rPr>
+          <w:b/>
+          <w:bCs/>
+          <w:noProof/>
+          <w:lang w:val="es-ES"/>
+        </w:rPr>
+      </w:pPr>
+      <w:r>
+        <w:rPr>
+          <w:b/>
+          <w:bCs/>
+          <w:noProof/>
+          <w:lang w:val="es-ES"/>
+        </w:rPr>
+        <w:t>ASIGNATURAS ASIGNADAS</w:t>
+      </w:r>
+    </w:p>
+    <w:p>
+      <w:pPr>
+        <w:rPr>
+          <w:b/>
+          <w:bCs/>
+          <w:noProof/>
+          <w:lang w:val="es-ES"/>
+        </w:rPr>
+      </w:pPr>
+    </w:p>
+    <w:p>
+      <w:pPr>
+        <w:rPr>
+          <w:b/>
+          <w:bCs/>
+          <w:noProof/>
+          <w:lang w:val="es-ES"/>
+        </w:rPr>
+      </w:pPr>
+      <w:r>
+        <w:rPr>
+          <w:b/>
+          <w:bCs/>
+          <w:noProof/>
+          <w:lang w:val="es-ES"/>
+        </w:rPr>
+        <w:t>{#asignaturas}</w:t>
+      </w:r>
+    </w:p>
+    <w:p>
+      <w:pPr>
+        <w:rPr>
+          <w:b/>
+          <w:bCs/>
+          <w:noProof/>
+          <w:lang w:val="es-ES"/>
+        </w:rPr>
+      </w:pPr>
+      <w:r>
+        <w:rPr>
+          <w:b/>
+          <w:bCs/>
+          <w:noProof/>
+          <w:lang w:val="es-ES"/>
+        </w:rPr>
+        <w:t>- {COD_ASIGNATURA} - {ASIGNATURA}</w:t>
+      </w:r>
+    </w:p>
+    <w:p>
+      <w:pPr>
+        <w:rPr>
+          <w:b/>
+          <w:bCs/>
+          <w:noProof/>
+          <w:lang w:val="es-ES"/>
+        </w:rPr>
+      </w:pPr>
+      <w:r>
+        <w:rPr>
+          <w:b/>
+          <w:bCs/>
+          <w:noProof/>
+          <w:lang w:val="es-ES"/>
+        </w:rPr>
+        <w:t xml:space="preserve">   Programa: {PROGRAMA_PREDOMINANTE}</w:t>
+      </w:r>
+    </w:p>
+    <w:p>
+      <w:pPr>
+        <w:rPr>
+          <w:b/>
+          <w:bCs/>
+          <w:noProof/>
+          <w:lang w:val="es-ES"/>
+        </w:rPr>
+      </w:pPr>
+      <w:r>
+        <w:rPr>
+          <w:b/>
+          <w:bCs/>
+          <w:noProof/>
+          <w:lang w:val="es-ES"/>
+        </w:rPr>
+        <w:t xml:space="preserve">   Semestre: {SEMESTRE_PREDOMINANTE}</w:t>
+      </w:r>
+    </w:p>
+    <w:p>
+      <w:pPr>
+        <w:rPr>
+          <w:b/>
+          <w:bCs/>
+          <w:noProof/>
+          <w:lang w:val="es-ES"/>
+        </w:rPr>
+      </w:pPr>
+      <w:r>
+        <w:rPr>
+          <w:b/>
+          <w:bCs/>
+          <w:noProof/>
+          <w:lang w:val="es-ES"/>
+        </w:rPr>
+        <w:t xml:space="preserve">   Sede: {NOMBRE_SEDE}</w:t>
+      </w:r>
+    </w:p>
+    <w:p>
+      <w:pPr>
+        <w:rPr>
+          <w:b/>
+          <w:bCs/>
+          <w:noProof/>
+          <w:lang w:val="es-ES"/>
+        </w:rPr>
+      </w:pPr>
+      <w:r>
+        <w:rPr>
+          <w:b/>
+          <w:bCs/>
+          <w:noProof/>
+          <w:lang w:val="es-ES"/>
+        </w:rPr>
+        <w:t xml:space="preserve">   Evaluaciones Asignatura: {evaluaciones_completadas}/{total_evaluaciones_esperadas}</w:t>
+      </w:r>
+    </w:p>
+    <w:p>
+      <w:pPr>
+        <w:rPr>
+          <w:b/>
+          <w:bCs/>
+          <w:noProof/>
+          <w:lang w:val="es-ES"/>
+        </w:rPr>
+      </w:pPr>
+    </w:p>
+    <w:p>
+      <w:pPr>
+        <w:rPr>
+          <w:b/>
+          <w:bCs/>
+          <w:noProof/>
+          <w:lang w:val="es-ES"/>
+        </w:rPr>
+      </w:pPr>
+      <w:r>
+        <w:rPr>
+          <w:b/>
+          <w:bCs/>
+          <w:noProof/>
+          <w:lang w:val="es-ES"/>
+        </w:rPr>
+        <w:t xml:space="preserve">   Grupos:</w:t>
+      </w:r>
+    </w:p>
+    <w:p>
+      <w:pPr>
+        <w:rPr>
+          <w:b/>
+          <w:bCs/>
+          <w:noProof/>
+          <w:lang w:val="es-ES"/>
+        </w:rPr>
+      </w:pPr>
+      <w:r>
+        <w:rPr>
+          <w:b/>
+          <w:bCs/>
+          <w:noProof/>
+          <w:lang w:val="es-ES"/>
+        </w:rPr>
+        <w:t xml:space="preserve">   {#grupos}</w:t>
+      </w:r>
+    </w:p>
+    <w:p>
+      <w:pPr>
+        <w:rPr>
+          <w:b/>
+          <w:bCs/>
+          <w:noProof/>
+          <w:lang w:val="es-ES"/>
+        </w:rPr>
+      </w:pPr>
+      <w:r>
+        <w:rPr>
+          <w:b/>
+          <w:bCs/>
+          <w:noProof/>
+          <w:lang w:val="es-ES"/>
+        </w:rPr>
+        <w:t xml:space="preserve">   </w:t>
+      </w:r>
+      <w:r>
+        <w:rPr>
+          <w:rFonts w:ascii="Segoe UI Symbol" w:hAnsi="Segoe UI Symbol" w:cs="Segoe UI Symbol"/>
+          <w:b/>
+          <w:bCs/>
+          <w:noProof/>
+          <w:lang w:val="es-ES"/>
+        </w:rPr>
+        <w:t>✓</w:t>
+      </w:r>
+      <w:r>
+        <w:rPr>
+          <w:b/>
+          <w:bCs/>
+          <w:noProof/>
+          <w:lang w:val="es-ES"/>
+        </w:rPr>
+        <w:t xml:space="preserve"> Grupo {GRUPO}</w:t>
+      </w:r>
+    </w:p>
+    <w:p>
+      <w:pPr>
+        <w:rPr>
+          <w:b/>
+          <w:bCs/>
+          <w:noProof/>
+          <w:lang w:val="es-ES"/>
+        </w:rPr>
+      </w:pPr>
+      <w:r>
+        <w:rPr>
+          <w:b/>
+          <w:bCs/>
+          <w:noProof/>
+          <w:lang w:val="es-ES"/>
+        </w:rPr>
+        <w:t xml:space="preserve">     - Evaluaciones: {evaluaciones_completadas}/{total_evaluaciones_esperadas}</w:t>
+      </w:r>
+    </w:p>
+    <w:p>
+      <w:pPr>
+        <w:rPr>
+          <w:b/>
+          <w:bCs/>
+          <w:noProof/>
+          <w:lang w:val="es-ES"/>
+        </w:rPr>
+      </w:pPr>
+      <w:r>
+        <w:rPr>
+          <w:b/>
+          <w:bCs/>
+          <w:noProof/>
+          <w:lang w:val="es-ES"/>
+        </w:rPr>
+        <w:t xml:space="preserve">     - Progreso: {porcentaje_completado}%</w:t>
+      </w:r>
+    </w:p>
+    <w:p>
+      <w:pPr>
+        <w:rPr>
+          <w:b/>
+          <w:bCs/>
+          <w:noProof/>
+          <w:lang w:val="es-ES"/>
+        </w:rPr>
+      </w:pPr>
+      <w:r>
+        <w:rPr>
+          <w:b/>
+          <w:bCs/>
+          <w:noProof/>
+          <w:lang w:val="es-ES"/>
+        </w:rPr>
+        <w:t xml:space="preserve">     - Estado: {estado_grupo}</w:t>
+      </w:r>
+    </w:p>
+    <w:p>
+      <w:pPr>
+        <w:rPr>
+          <w:b/>
+          <w:bCs/>
+          <w:noProof/>
+          <w:lang w:val="es-ES"/>
+        </w:rPr>
+      </w:pPr>
+      <w:r>
+        <w:rPr>
+          <w:b/>
+          <w:bCs/>
+          <w:noProof/>
+          <w:lang w:val="es-ES"/>
+        </w:rPr>
+        <w:t xml:space="preserve">   </w:t>
+      </w:r>
+    </w:p>
+    <w:p>
+      <w:pPr>
+        <w:rPr>
+          <w:b/>
+          <w:bCs/>
+          <w:noProof/>
+          <w:lang w:val="es-ES"/>
+        </w:rPr>
+      </w:pPr>
+      <w:r>
+        <w:rPr>
+          <w:b/>
+          <w:bCs/>
+          <w:noProof/>
+          <w:lang w:val="es-ES"/>
+        </w:rPr>
+        <w:t xml:space="preserve">   {/grupos}</w:t>
+      </w:r>
+    </w:p>
+    <w:p>
+      <w:pPr>
+        <w:rPr>
+          <w:b/>
+          <w:bCs/>
+          <w:noProof/>
+          <w:lang w:val="es-ES"/>
+        </w:rPr>
+      </w:pPr>
+    </w:p>
+    <w:p>
+      <w:pPr>
+        <w:rPr>
+          <w:b/>
+          <w:bCs/>
+          <w:noProof/>
+          <w:lang w:val="es-ES"/>
+        </w:rPr>
+      </w:pPr>
+      <w:r>
+        <w:rPr>
+          <w:b/>
+          <w:bCs/>
+          <w:noProof/>
+          <w:lang w:val="es-ES"/>
+        </w:rPr>
+        <w:t>{/asignaturas}</w:t>
+      </w:r>
+    </w:p>
+    <w:p>
+      <w:pPr>
+        <w:rPr>
+          <w:b/>
+          <w:bCs/>
+          <w:noProof/>
+          <w:lang w:val="es-ES"/>
+        </w:rPr>
+      </w:pPr>
+    </w:p>
+    <w:p>
+      <w:pPr>
+        <w:rPr>
+          <w:b/>
+          <w:bCs/>
+          <w:noProof/>
+          <w:lang w:val="es-ES"/>
+        </w:rPr>
+      </w:pPr>
+      <w:r>
+        <w:rPr>
+          <w:b/>
+          <w:bCs/>
+          <w:noProof/>
+          <w:lang w:val="es-ES"/>
+        </w:rPr>
+        <w:t>────────────────────────────────────────────────────────────</w:t>
+      </w:r>
+    </w:p>
+    <w:p>
+      <w:pPr>
+        <w:rPr>
+          <w:b/>
+          <w:bCs/>
+          <w:noProof/>
+          <w:lang w:val="es-ES"/>
+        </w:rPr>
+      </w:pPr>
+    </w:p>
+    <w:p>
+      <w:pPr>
+        <w:rPr>
+          <w:b/>
+          <w:bCs/>
+          <w:noProof/>
+          <w:lang w:val="es-ES"/>
+        </w:rPr>
+      </w:pPr>
+      <w:r>
+        <w:rPr>
+          <w:b/>
+          <w:bCs/>
+          <w:noProof/>
+          <w:lang w:val="es-ES"/>
+        </w:rPr>
+        <w:t>{#tiene_aspectos}</w:t>
+      </w:r>
+    </w:p>
+    <w:p>
+      <w:pPr>
+        <w:rPr>
+          <w:b/>
+          <w:bCs/>
+          <w:noProof/>
+          <w:lang w:val="es-ES"/>
+        </w:rPr>
+      </w:pPr>
+      <w:r>
+        <w:rPr>
+          <w:b/>
+          <w:bCs/>
+          <w:noProof/>
+          <w:lang w:val="es-ES"/>
+        </w:rPr>
+        <w:t>ASPECTOS DE EVALUACIÓN</w:t>
+      </w:r>
+    </w:p>
+    <w:p>
+      <w:pPr>
+        <w:rPr>
+          <w:b/>
+          <w:bCs/>
+          <w:noProof/>
+          <w:lang w:val="es-ES"/>
+        </w:rPr>
+      </w:pPr>
+    </w:p>
+    <w:p>
+      <w:pPr>
+        <w:rPr>
+          <w:b/>
+          <w:bCs/>
+          <w:noProof/>
+          <w:lang w:val="es-ES"/>
+        </w:rPr>
+      </w:pPr>
+      <w:r>
+        <w:rPr>
+          <w:b/>
+          <w:bCs/>
+          <w:noProof/>
+          <w:lang w:val="es-ES"/>
+        </w:rPr>
+        <w:t>{#aspectos_evaluacion}</w:t>
+      </w:r>
+    </w:p>
+    <w:p>
+      <w:pPr>
+        <w:rPr>
+          <w:b/>
+          <w:bCs/>
+          <w:noProof/>
+          <w:lang w:val="es-ES"/>
+        </w:rPr>
+      </w:pPr>
+      <w:r>
+        <w:rPr>
+          <w:b/>
+          <w:bCs/>
+          <w:noProof/>
+          <w:lang w:val="es-ES"/>
+        </w:rPr>
+        <w:t>{ASPECTO}</w:t>
+      </w:r>
+    </w:p>
+    <w:p>
+      <w:pPr>
+        <w:rPr>
+          <w:b/>
+          <w:bCs/>
+          <w:noProof/>
+          <w:lang w:val="es-ES"/>
+        </w:rPr>
+      </w:pPr>
+      <w:r>
+        <w:rPr>
+          <w:b/>
+          <w:bCs/>
+          <w:noProof/>
+          <w:lang w:val="es-ES"/>
+        </w:rPr>
+        <w:t>Puntaje Promedio: {puntaje_formateado}</w:t>
+      </w:r>
+    </w:p>
+    <w:p>
+      <w:pPr>
+        <w:rPr>
+          <w:b/>
+          <w:bCs/>
+          <w:noProof/>
+          <w:lang w:val="es-ES"/>
+        </w:rPr>
+      </w:pPr>
+      <w:r>
+        <w:rPr>
+          <w:b/>
+          <w:bCs/>
+          <w:noProof/>
+          <w:lang w:val="es-ES"/>
+        </w:rPr>
+        <w:t>Descripción: {descripcion}</w:t>
+      </w:r>
+    </w:p>
+    <w:p>
+      <w:pPr>
+        <w:rPr>
+          <w:b/>
+          <w:bCs/>
+          <w:noProof/>
+          <w:lang w:val="es-ES"/>
+        </w:rPr>
+      </w:pPr>
+    </w:p>
+    <w:p>
+      <w:pPr>
+        <w:rPr>
+          <w:b/>
+          <w:bCs/>
+          <w:noProof/>
+          <w:lang w:val="es-ES"/>
+        </w:rPr>
+      </w:pPr>
+      <w:r>
+        <w:rPr>
+          <w:b/>
+          <w:bCs/>
+          <w:noProof/>
+          <w:lang w:val="es-ES"/>
+        </w:rPr>
+        <w:t>{/aspectos_evaluacion}</w:t>
+      </w:r>
+    </w:p>
+    <w:p>
+      <w:pPr>
+        <w:rPr>
+          <w:b/>
+          <w:bCs/>
+          <w:noProof/>
+          <w:lang w:val="es-ES"/>
+        </w:rPr>
+      </w:pPr>
+      <w:r>
+        <w:rPr>
+          <w:b/>
+          <w:bCs/>
+          <w:noProof/>
+          <w:lang w:val="es-ES"/>
+        </w:rPr>
+        <w:t>{/tiene_aspectos}</w:t>
+      </w:r>
+    </w:p>
+    <w:p>
+      <w:pPr>
+        <w:rPr>
+          <w:b/>
+          <w:bCs/>
+          <w:noProof/>
+          <w:lang w:val="es-ES"/>
+        </w:rPr>
+      </w:pPr>
+    </w:p>
+    <w:p>
+      <w:pPr>
+        <w:rPr>
+          <w:b/>
+          <w:bCs/>
+          <w:noProof/>
+          <w:lang w:val="es-ES"/>
+        </w:rPr>
+      </w:pPr>
+      <w:r>
+        <w:rPr>
+          <w:b/>
+          <w:bCs/>
+          <w:noProof/>
+          <w:lang w:val="es-ES"/>
+        </w:rPr>
+        <w:t>{^tiene_aspectos}</w:t>
+      </w:r>
+    </w:p>
+    <w:p>
+      <w:pPr>
+        <w:rPr>
+          <w:b/>
+          <w:bCs/>
+          <w:noProof/>
+          <w:lang w:val="es-ES"/>
+        </w:rPr>
+      </w:pPr>
+      <w:r>
+        <w:rPr>
+          <w:b/>
+          <w:bCs/>
+          <w:noProof/>
+          <w:lang w:val="es-ES"/>
+        </w:rPr>
+        <w:t>Sin aspectos de evaluación registrados para este docente</w:t>
+      </w:r>
+    </w:p>
+    <w:p>
+      <w:pPr>
+        <w:rPr>
+          <w:b/>
+          <w:bCs/>
+          <w:noProof/>
+          <w:lang w:val="es-ES"/>
+        </w:rPr>
+      </w:pPr>
+      <w:r>
+        <w:rPr>
+          <w:b/>
+          <w:bCs/>
+          <w:noProof/>
+          <w:lang w:val="es-ES"/>
+        </w:rPr>
+        <w:t>{/tiene_aspectos}</w:t>
+      </w:r>
+    </w:p>
+    <w:p>
+      <w:pPr>
+        <w:rPr>
+          <w:b/>
+          <w:bCs/>
+          <w:noProof/>
+          <w:lang w:val="es-ES"/>
+        </w:rPr>
+      </w:pPr>
+    </w:p>
+    <w:p>
+      <w:pPr>
+        <w:rPr>
+          <w:b/>
+          <w:bCs/>
+          <w:noProof/>
+          <w:lang w:val="es-ES"/>
+        </w:rPr>
+      </w:pPr>
+      <w:r>
+        <w:rPr>
+          <w:rFonts w:ascii="Arial" w:hAnsi="Arial" w:cs="Arial"/>
+          <w:b/>
+          <w:bCs/>
+          <w:noProof/>
+          <w:lang w:val="es-ES"/>
+        </w:rPr>
+        <w:t>════════════════════════════════════════════════════════════</w:t>
+      </w:r>
+    </w:p>
+    <w:p>
+      <w:pPr>
+        <w:rPr>
+          <w:b/>
+          <w:bCs/>
+          <w:noProof/>
+          <w:lang w:val="es-ES"/>
+        </w:rPr>
+      </w:pPr>
+      <w:r>
+        <w:rPr>
+          <w:b/>
+          <w:bCs/>
+          <w:noProof/>
+          <w:lang w:val="es-ES"/>
+        </w:rPr>
         <w:t>{/docentes}</w:t>
+      </w:r>
+    </w:p>
+    <w:p>
+      <w:pPr>
+        <w:rPr>
+          <w:b/>
+          <w:bCs/>
+          <w:noProof/>
+          <w:lang w:val="es-ES"/>
+        </w:rPr>
+      </w:pPr>
+    </w:p>
+    <w:p>
+      <w:pPr>
+        <w:rPr>
+          <w:b/>
+          <w:bCs/>
+          <w:noProof/>
+          <w:lang w:val="es-ES"/>
+        </w:rPr>
+      </w:pPr>
+      <w:r>
+        <w:rPr>
+          <w:b/>
+          <w:bCs/>
+          <w:noProof/>
+          <w:lang w:val="es-ES"/>
+        </w:rPr>
+        <w:t>RESUMEN EJECUTIVO</w:t>
+      </w:r>
+    </w:p>
+    <w:p>
+      <w:pPr>
+        <w:rPr>
+          <w:b/>
+          <w:bCs/>
+          <w:noProof/>
+          <w:lang w:val="es-ES"/>
+        </w:rPr>
+      </w:pPr>
+    </w:p>
+    <w:p>
+      <w:pPr>
+        <w:rPr>
+          <w:b/>
+          <w:bCs/>
+          <w:noProof/>
+          <w:lang w:val="es-ES"/>
+        </w:rPr>
+      </w:pPr>
+      <w:r>
+        <w:rPr>
+          <w:b/>
+          <w:bCs/>
+          <w:noProof/>
+          <w:lang w:val="es-ES"/>
+        </w:rPr>
+        <w:t>Estadísticas Generales:</w:t>
+      </w:r>
+    </w:p>
+    <w:p>
+      <w:pPr>
+        <w:rPr>
+          <w:b/>
+          <w:bCs/>
+          <w:noProof/>
+          <w:lang w:val="es-ES"/>
+        </w:rPr>
+      </w:pPr>
+      <w:r>
+        <w:rPr>
+          <w:b/>
+          <w:bCs/>
+          <w:noProof/>
+          <w:lang w:val="es-ES"/>
+        </w:rPr>
+        <w:t>- Total de Docentes Evaluados: {totalDocentes}</w:t>
+      </w:r>
+    </w:p>
+    <w:p>
+      <w:pPr>
+        <w:rPr>
+          <w:b/>
+          <w:bCs/>
+          <w:noProof/>
+          <w:lang w:val="es-ES"/>
+        </w:rPr>
+      </w:pPr>
+      <w:r>
+        <w:rPr>
+          <w:b/>
+          <w:bCs/>
+          <w:noProof/>
+          <w:lang w:val="es-ES"/>
+        </w:rPr>
+        <w:t>- Total Evaluaciones Completadas: {resumen.totalCompletadas}</w:t>
+      </w:r>
+    </w:p>
+    <w:p>
+      <w:pPr>
+        <w:rPr>
+          <w:b/>
+          <w:bCs/>
+          <w:noProof/>
+          <w:lang w:val="es-ES"/>
+        </w:rPr>
+      </w:pPr>
+      <w:r>
+        <w:rPr>
+          <w:b/>
+          <w:bCs/>
+          <w:noProof/>
+          <w:lang w:val="es-ES"/>
+        </w:rPr>
+        <w:t>- Total Evaluaciones Esperadas: {resumen.totalEsperadas}</w:t>
+      </w:r>
+    </w:p>
+    <w:p>
+      <w:pPr>
+        <w:rPr>
+          <w:b/>
+          <w:bCs/>
+          <w:noProof/>
+          <w:lang w:val="es-ES"/>
+        </w:rPr>
+      </w:pPr>
+      <w:r>
+        <w:rPr>
+          <w:b/>
+          <w:bCs/>
+          <w:noProof/>
+          <w:lang w:val="es-ES"/>
+        </w:rPr>
+        <w:t>- Porcentaje General de Completado: {resumen.promedioCompletado}%</w:t>
+      </w:r>
+    </w:p>
+    <w:p>
+      <w:pPr>
+        <w:rPr>
+          <w:b/>
+          <w:bCs/>
+          <w:noProof/>
+          <w:lang w:val="es-ES"/>
+        </w:rPr>
+      </w:pPr>
+    </w:p>
+    <w:p>
+      <w:pPr>
+        <w:rPr>
+          <w:b/>
+          <w:bCs/>
+          <w:noProof/>
+          <w:lang w:val="es-ES"/>
+        </w:rPr>
+      </w:pPr>
+      <w:r>
+        <w:rPr>
+          <w:b/>
+          <w:bCs/>
+          <w:noProof/>
+          <w:lang w:val="es-ES"/>
+        </w:rPr>
+        <w:t>Análisis por Estados:</w:t>
+      </w:r>
+    </w:p>
+    <w:p>
+      <w:pPr>
+        <w:rPr>
+          <w:b/>
+          <w:bCs/>
+          <w:noProof/>
+          <w:lang w:val="es-ES"/>
+        </w:rPr>
+      </w:pPr>
+      <w:r>
+        <w:rPr>
+          <w:b/>
+          <w:bCs/>
+          <w:noProof/>
+          <w:lang w:val="es-ES"/>
+        </w:rPr>
+        <w:t>- Docentes con Evaluación Completa: {resumen.docentesCompletos}</w:t>
+      </w:r>
+    </w:p>
+    <w:p>
+      <w:pPr>
+        <w:rPr>
+          <w:b/>
+          <w:bCs/>
+          <w:noProof/>
+          <w:lang w:val="es-ES"/>
+        </w:rPr>
+      </w:pPr>
+      <w:r>
+        <w:rPr>
+          <w:b/>
+          <w:bCs/>
+          <w:noProof/>
+          <w:lang w:val="es-ES"/>
+        </w:rPr>
+        <w:t>- Docentes en Progreso: {resumen.docentesProgreso}</w:t>
+      </w:r>
+    </w:p>
+    <w:p>
+      <w:pPr>
+        <w:rPr>
+          <w:b/>
+          <w:bCs/>
+          <w:noProof/>
+          <w:lang w:val="es-ES"/>
+        </w:rPr>
+      </w:pPr>
+      <w:r>
+        <w:rPr>
+          <w:b/>
+          <w:bCs/>
+          <w:noProof/>
+          <w:lang w:val="es-ES"/>
+        </w:rPr>
+        <w:t>- Docentes Pendientes: {resumen.docentesPendientes}</w:t>
+      </w:r>
+    </w:p>
+    <w:p>
+      <w:pPr>
+        <w:rPr>
+          <w:b/>
+          <w:bCs/>
+          <w:noProof/>
+          <w:lang w:val="es-ES"/>
+        </w:rPr>
+      </w:pPr>
+    </w:p>
+    <w:p>
+      <w:pPr>
+        <w:rPr>
+          <w:b/>
+          <w:bCs/>
+          <w:noProof/>
+          <w:lang w:val="es-ES"/>
+        </w:rPr>
+      </w:pPr>
+      <w:r>
+        <w:rPr>
+          <w:b/>
+          <w:bCs/>
+          <w:noProof/>
+          <w:lang w:val="es-ES"/>
+        </w:rPr>
+        <w:t>Estadísticas de Aspectos:</w:t>
+      </w:r>
+    </w:p>
+    <w:p>
+      <w:pPr>
+        <w:rPr>
+          <w:b/>
+          <w:bCs/>
+          <w:noProof/>
+          <w:lang w:val="es-ES"/>
+        </w:rPr>
+      </w:pPr>
+      <w:r>
+        <w:rPr>
+          <w:b/>
+          <w:bCs/>
+          <w:noProof/>
+          <w:lang w:val="es-ES"/>
+        </w:rPr>
+        <w:t>- Docentes con Aspectos Evaluados: {resumen.aspectos.total_docentes_con_aspectos}</w:t>
+      </w:r>
+    </w:p>
+    <w:p>
+      <w:pPr>
+        <w:rPr>
+          <w:b/>
+          <w:bCs/>
+          <w:noProof/>
+          <w:lang w:val="es-ES"/>
+        </w:rPr>
+      </w:pPr>
+      <w:r>
+        <w:rPr>
+          <w:b/>
+          <w:bCs/>
+          <w:noProof/>
+          <w:lang w:val="es-ES"/>
+        </w:rPr>
+        <w:t>- Promedio de Aspectos por Docente: {resumen.aspectos.promedio_aspectos_por_docente}</w:t>
+      </w:r>
+    </w:p>
+    <w:p>
+      <w:pPr>
+        <w:rPr>
+          <w:b/>
+          <w:bCs/>
+          <w:noProof/>
+          <w:lang w:val="es-ES"/>
+        </w:rPr>
+      </w:pPr>
+    </w:p>
+    <w:p>
+      <w:pPr>
+        <w:rPr>
+          <w:b/>
+          <w:bCs/>
+          <w:noProof/>
+          <w:lang w:val="es-ES"/>
+        </w:rPr>
+      </w:pPr>
+      <w:r>
+        <w:rPr>
+          <w:b/>
+          <w:bCs/>
+          <w:noProof/>
+          <w:lang w:val="es-ES"/>
+        </w:rPr>
+        <w:lastRenderedPageBreak/>
+        <w:t>{#resumen.aspectos.aspectos_mas_comunes}</w:t>
+      </w:r>
+    </w:p>
+    <w:p>
+      <w:pPr>
+        <w:rPr>
+          <w:b/>
+          <w:bCs/>
+          <w:noProof/>
+          <w:lang w:val="es-ES"/>
+        </w:rPr>
+      </w:pPr>
+      <w:r>
+        <w:rPr>
+          <w:b/>
+          <w:bCs/>
+          <w:noProof/>
+          <w:lang w:val="es-ES"/>
+        </w:rPr>
+        <w:t>Aspectos Más Evaluados:</w:t>
+      </w:r>
+    </w:p>
+    <w:p>
+      <w:pPr>
+        <w:rPr>
+          <w:b/>
+          <w:bCs/>
+          <w:noProof/>
+          <w:lang w:val="es-ES"/>
+        </w:rPr>
+      </w:pPr>
+      <w:r>
+        <w:rPr>
+          <w:b/>
+          <w:bCs/>
+          <w:noProof/>
+          <w:lang w:val="es-ES"/>
+        </w:rPr>
+        <w:t>- {aspecto}: Evaluado en {count} docente(s)</w:t>
+      </w:r>
+    </w:p>
+    <w:p>
+      <w:pPr>
+        <w:rPr>
+          <w:b/>
+          <w:bCs/>
+          <w:noProof/>
+          <w:lang w:val="es-ES"/>
+        </w:rPr>
+      </w:pPr>
+      <w:r>
+        <w:rPr>
+          <w:b/>
+          <w:bCs/>
+          <w:noProof/>
+          <w:lang w:val="es-ES"/>
+        </w:rPr>
+        <w:t>{/resumen.aspectos.aspectos_mas_comunes}</w:t>
+      </w:r>
+    </w:p>
+    <w:p>
+      <w:pPr>
+        <w:rPr>
+          <w:b/>
+          <w:bCs/>
+          <w:noProof/>
+          <w:lang w:val="es-ES"/>
+        </w:rPr>
+      </w:pPr>
+    </w:p>
+    <w:p>
+      <w:pPr>
+        <w:rPr>
+          <w:b/>
+          <w:bCs/>
+          <w:noProof/>
+          <w:lang w:val="es-ES"/>
+        </w:rPr>
+      </w:pPr>
+      <w:r>
+        <w:rPr>
+          <w:b/>
+          <w:bCs/>
+          <w:noProof/>
+          <w:lang w:val="es-ES"/>
+        </w:rPr>
+        <w:t>────────────────────────────────────────────────────────────</w:t>
+      </w:r>
+    </w:p>
+    <w:p>
+      <w:pPr>
+        <w:rPr>
+          <w:b/>
+          <w:bCs/>
+          <w:noProof/>
+          <w:lang w:val="es-ES"/>
+        </w:rPr>
+      </w:pPr>
+      <w:r>
+        <w:rPr>
+          <w:b/>
+          <w:bCs/>
+          <w:noProof/>
+          <w:lang w:val="es-ES"/>
+        </w:rPr>
+        <w:t>Fecha de Generación: {fechaGeneracion}</w:t>
+      </w:r>
+    </w:p>
+    <w:p>
+      <w:r>
+        <w:rPr>
+          <w:b/>
+          <w:bCs/>
+          <w:noProof/>
+          <w:lang w:val="es-ES"/>
+        </w:rPr>
+        <w:t>Sistema de Evaluación Docente - Institución Educativa</w:t>
       </w:r>
     </w:p>
     <w:sectPr>
@@ -579,6 +1876,1134 @@
 <file path=word/numbering.xml><?xml version="1.0" encoding="utf-8"?>
 <w:numbering xmlns:wpc="http://schemas.microsoft.com/office/word/2010/wordprocessingCanvas" xmlns:cx="http://schemas.microsoft.com/office/drawing/2014/chartex" xmlns:cx1="http://schemas.microsoft.com/office/drawing/2015/9/8/chartex" xmlns:cx2="http://schemas.microsoft.com/office/drawing/2015/10/21/chartex" xmlns:cx3="http://schemas.microsoft.com/office/drawing/2016/5/9/chartex" xmlns:cx4="http://schemas.microsoft.com/office/drawing/2016/5/10/chartex" xmlns:cx5="http://schemas.microsoft.com/office/drawing/2016/5/11/chartex" xmlns:cx6="http://schemas.microsoft.com/office/drawing/2016/5/12/chartex" xmlns:cx7="http://schemas.microsoft.com/office/drawing/2016/5/13/chartex" xmlns:cx8="http://schemas.microsoft.com/office/drawing/2016/5/14/chartex" xmlns:mc="http://schemas.openxmlformats.org/markup-compatibility/2006" xmlns:aink="http://schemas.microsoft.com/office/drawing/2016/ink" xmlns:am3d="http://schemas.microsoft.com/office/drawing/2017/model3d" xmlns:o="urn:schemas-microsoft-com:office:office" xmlns:oel="http://schemas.microsoft.com/office/2019/extlst" xmlns:r="http://schemas.openxmlformats.org/officeDocument/2006/relationships" xmlns:m="http://schemas.openxmlformats.org/officeDocument/2006/math" xmlns:v="urn:schemas-microsoft-com:vml" xmlns:wp14="http://schemas.microsoft.com/office/word/2010/wordprocessingDrawing" xmlns:wp="http://schemas.openxmlformats.org/drawingml/2006/wordprocessingDrawing" xmlns:w10="urn:schemas-microsoft-com:office:word" xmlns:w="http://schemas.openxmlformats.org/wordprocessingml/2006/main" xmlns:w14="http://schemas.microsoft.com/office/word/2010/wordml" xmlns:w15="http://schemas.microsoft.com/office/word/2012/wordml" xmlns:w16cex="http://schemas.microsoft.com/office/word/2018/wordml/cex" xmlns:w16cid="http://schemas.microsoft.com/office/word/2016/wordml/cid" xmlns:w16="http://schemas.microsoft.com/office/word/2018/wordml" xmlns:w16du="http://schemas.microsoft.com/office/word/2023/wordml/word16du" xmlns:w16sdtdh="http://schemas.microsoft.com/office/word/2020/wordml/sdtdatahash" xmlns:w16sdtfl="http://schemas.microsoft.com/office/word/2024/wordml/sdtformatlock" xmlns:w16se="http://schemas.microsoft.com/office/word/2015/wordml/symex" xmlns:wpg="http://schemas.microsoft.com/office/word/2010/wordprocessingGroup" xmlns:wpi="http://schemas.microsoft.com/office/word/2010/wordprocessingInk" xmlns:wne="http://schemas.microsoft.com/office/word/2006/wordml" xmlns:wps="http://schemas.microsoft.com/office/word/2010/wordprocessingShape" mc:Ignorable="w14 w15 w16se w16cid w16 w16cex w16sdtdh w16sdtfl w16du wp14">
   <w:abstractNum w:abstractNumId="0" w15:restartNumberingAfterBreak="0">
+    <w:nsid w:val="00544BFA"/>
+    <w:multiLevelType w:val="multilevel"/>
+    <w:tmpl w:val="EBA80E86"/>
+    <w:lvl w:ilvl="0">
+      <w:start w:val="1"/>
+      <w:numFmt w:val="bullet"/>
+      <w:lvlText w:val=""/>
+      <w:lvlJc w:val="left"/>
+      <w:pPr>
+        <w:tabs>
+          <w:tab w:val="num" w:pos="720"/>
+        </w:tabs>
+        <w:ind w:left="720" w:hanging="360"/>
+      </w:pPr>
+      <w:rPr>
+        <w:rFonts w:ascii="Symbol" w:hAnsi="Symbol" w:hint="default"/>
+        <w:sz w:val="20"/>
+      </w:rPr>
+    </w:lvl>
+    <w:lvl w:ilvl="1" w:tentative="1">
+      <w:start w:val="1"/>
+      <w:numFmt w:val="bullet"/>
+      <w:lvlText w:val="o"/>
+      <w:lvlJc w:val="left"/>
+      <w:pPr>
+        <w:tabs>
+          <w:tab w:val="num" w:pos="1440"/>
+        </w:tabs>
+        <w:ind w:left="1440" w:hanging="360"/>
+      </w:pPr>
+      <w:rPr>
+        <w:rFonts w:ascii="Courier New" w:hAnsi="Courier New" w:hint="default"/>
+        <w:sz w:val="20"/>
+      </w:rPr>
+    </w:lvl>
+    <w:lvl w:ilvl="2" w:tentative="1">
+      <w:start w:val="1"/>
+      <w:numFmt w:val="bullet"/>
+      <w:lvlText w:val=""/>
+      <w:lvlJc w:val="left"/>
+      <w:pPr>
+        <w:tabs>
+          <w:tab w:val="num" w:pos="2160"/>
+        </w:tabs>
+        <w:ind w:left="2160" w:hanging="360"/>
+      </w:pPr>
+      <w:rPr>
+        <w:rFonts w:ascii="Wingdings" w:hAnsi="Wingdings" w:hint="default"/>
+        <w:sz w:val="20"/>
+      </w:rPr>
+    </w:lvl>
+    <w:lvl w:ilvl="3" w:tentative="1">
+      <w:start w:val="1"/>
+      <w:numFmt w:val="bullet"/>
+      <w:lvlText w:val=""/>
+      <w:lvlJc w:val="left"/>
+      <w:pPr>
+        <w:tabs>
+          <w:tab w:val="num" w:pos="2880"/>
+        </w:tabs>
+        <w:ind w:left="2880" w:hanging="360"/>
+      </w:pPr>
+      <w:rPr>
+        <w:rFonts w:ascii="Wingdings" w:hAnsi="Wingdings" w:hint="default"/>
+        <w:sz w:val="20"/>
+      </w:rPr>
+    </w:lvl>
+    <w:lvl w:ilvl="4" w:tentative="1">
+      <w:start w:val="1"/>
+      <w:numFmt w:val="bullet"/>
+      <w:lvlText w:val=""/>
+      <w:lvlJc w:val="left"/>
+      <w:pPr>
+        <w:tabs>
+          <w:tab w:val="num" w:pos="3600"/>
+        </w:tabs>
+        <w:ind w:left="3600" w:hanging="360"/>
+      </w:pPr>
+      <w:rPr>
+        <w:rFonts w:ascii="Wingdings" w:hAnsi="Wingdings" w:hint="default"/>
+        <w:sz w:val="20"/>
+      </w:rPr>
+    </w:lvl>
+    <w:lvl w:ilvl="5" w:tentative="1">
+      <w:start w:val="1"/>
+      <w:numFmt w:val="bullet"/>
+      <w:lvlText w:val=""/>
+      <w:lvlJc w:val="left"/>
+      <w:pPr>
+        <w:tabs>
+          <w:tab w:val="num" w:pos="4320"/>
+        </w:tabs>
+        <w:ind w:left="4320" w:hanging="360"/>
+      </w:pPr>
+      <w:rPr>
+        <w:rFonts w:ascii="Wingdings" w:hAnsi="Wingdings" w:hint="default"/>
+        <w:sz w:val="20"/>
+      </w:rPr>
+    </w:lvl>
+    <w:lvl w:ilvl="6" w:tentative="1">
+      <w:start w:val="1"/>
+      <w:numFmt w:val="bullet"/>
+      <w:lvlText w:val=""/>
+      <w:lvlJc w:val="left"/>
+      <w:pPr>
+        <w:tabs>
+          <w:tab w:val="num" w:pos="5040"/>
+        </w:tabs>
+        <w:ind w:left="5040" w:hanging="360"/>
+      </w:pPr>
+      <w:rPr>
+        <w:rFonts w:ascii="Wingdings" w:hAnsi="Wingdings" w:hint="default"/>
+        <w:sz w:val="20"/>
+      </w:rPr>
+    </w:lvl>
+    <w:lvl w:ilvl="7" w:tentative="1">
+      <w:start w:val="1"/>
+      <w:numFmt w:val="bullet"/>
+      <w:lvlText w:val=""/>
+      <w:lvlJc w:val="left"/>
+      <w:pPr>
+        <w:tabs>
+          <w:tab w:val="num" w:pos="5760"/>
+        </w:tabs>
+        <w:ind w:left="5760" w:hanging="360"/>
+      </w:pPr>
+      <w:rPr>
+        <w:rFonts w:ascii="Wingdings" w:hAnsi="Wingdings" w:hint="default"/>
+        <w:sz w:val="20"/>
+      </w:rPr>
+    </w:lvl>
+    <w:lvl w:ilvl="8" w:tentative="1">
+      <w:start w:val="1"/>
+      <w:numFmt w:val="bullet"/>
+      <w:lvlText w:val=""/>
+      <w:lvlJc w:val="left"/>
+      <w:pPr>
+        <w:tabs>
+          <w:tab w:val="num" w:pos="6480"/>
+        </w:tabs>
+        <w:ind w:left="6480" w:hanging="360"/>
+      </w:pPr>
+      <w:rPr>
+        <w:rFonts w:ascii="Wingdings" w:hAnsi="Wingdings" w:hint="default"/>
+        <w:sz w:val="20"/>
+      </w:rPr>
+    </w:lvl>
+  </w:abstractNum>
+  <w:abstractNum w:abstractNumId="1" w15:restartNumberingAfterBreak="0">
+    <w:nsid w:val="04E61CCA"/>
+    <w:multiLevelType w:val="multilevel"/>
+    <w:tmpl w:val="6AA81C68"/>
+    <w:lvl w:ilvl="0">
+      <w:start w:val="1"/>
+      <w:numFmt w:val="bullet"/>
+      <w:lvlText w:val=""/>
+      <w:lvlJc w:val="left"/>
+      <w:pPr>
+        <w:tabs>
+          <w:tab w:val="num" w:pos="720"/>
+        </w:tabs>
+        <w:ind w:left="720" w:hanging="360"/>
+      </w:pPr>
+      <w:rPr>
+        <w:rFonts w:ascii="Symbol" w:hAnsi="Symbol" w:hint="default"/>
+        <w:sz w:val="20"/>
+      </w:rPr>
+    </w:lvl>
+    <w:lvl w:ilvl="1" w:tentative="1">
+      <w:start w:val="1"/>
+      <w:numFmt w:val="bullet"/>
+      <w:lvlText w:val="o"/>
+      <w:lvlJc w:val="left"/>
+      <w:pPr>
+        <w:tabs>
+          <w:tab w:val="num" w:pos="1440"/>
+        </w:tabs>
+        <w:ind w:left="1440" w:hanging="360"/>
+      </w:pPr>
+      <w:rPr>
+        <w:rFonts w:ascii="Courier New" w:hAnsi="Courier New" w:hint="default"/>
+        <w:sz w:val="20"/>
+      </w:rPr>
+    </w:lvl>
+    <w:lvl w:ilvl="2" w:tentative="1">
+      <w:start w:val="1"/>
+      <w:numFmt w:val="bullet"/>
+      <w:lvlText w:val=""/>
+      <w:lvlJc w:val="left"/>
+      <w:pPr>
+        <w:tabs>
+          <w:tab w:val="num" w:pos="2160"/>
+        </w:tabs>
+        <w:ind w:left="2160" w:hanging="360"/>
+      </w:pPr>
+      <w:rPr>
+        <w:rFonts w:ascii="Wingdings" w:hAnsi="Wingdings" w:hint="default"/>
+        <w:sz w:val="20"/>
+      </w:rPr>
+    </w:lvl>
+    <w:lvl w:ilvl="3" w:tentative="1">
+      <w:start w:val="1"/>
+      <w:numFmt w:val="bullet"/>
+      <w:lvlText w:val=""/>
+      <w:lvlJc w:val="left"/>
+      <w:pPr>
+        <w:tabs>
+          <w:tab w:val="num" w:pos="2880"/>
+        </w:tabs>
+        <w:ind w:left="2880" w:hanging="360"/>
+      </w:pPr>
+      <w:rPr>
+        <w:rFonts w:ascii="Wingdings" w:hAnsi="Wingdings" w:hint="default"/>
+        <w:sz w:val="20"/>
+      </w:rPr>
+    </w:lvl>
+    <w:lvl w:ilvl="4" w:tentative="1">
+      <w:start w:val="1"/>
+      <w:numFmt w:val="bullet"/>
+      <w:lvlText w:val=""/>
+      <w:lvlJc w:val="left"/>
+      <w:pPr>
+        <w:tabs>
+          <w:tab w:val="num" w:pos="3600"/>
+        </w:tabs>
+        <w:ind w:left="3600" w:hanging="360"/>
+      </w:pPr>
+      <w:rPr>
+        <w:rFonts w:ascii="Wingdings" w:hAnsi="Wingdings" w:hint="default"/>
+        <w:sz w:val="20"/>
+      </w:rPr>
+    </w:lvl>
+    <w:lvl w:ilvl="5" w:tentative="1">
+      <w:start w:val="1"/>
+      <w:numFmt w:val="bullet"/>
+      <w:lvlText w:val=""/>
+      <w:lvlJc w:val="left"/>
+      <w:pPr>
+        <w:tabs>
+          <w:tab w:val="num" w:pos="4320"/>
+        </w:tabs>
+        <w:ind w:left="4320" w:hanging="360"/>
+      </w:pPr>
+      <w:rPr>
+        <w:rFonts w:ascii="Wingdings" w:hAnsi="Wingdings" w:hint="default"/>
+        <w:sz w:val="20"/>
+      </w:rPr>
+    </w:lvl>
+    <w:lvl w:ilvl="6" w:tentative="1">
+      <w:start w:val="1"/>
+      <w:numFmt w:val="bullet"/>
+      <w:lvlText w:val=""/>
+      <w:lvlJc w:val="left"/>
+      <w:pPr>
+        <w:tabs>
+          <w:tab w:val="num" w:pos="5040"/>
+        </w:tabs>
+        <w:ind w:left="5040" w:hanging="360"/>
+      </w:pPr>
+      <w:rPr>
+        <w:rFonts w:ascii="Wingdings" w:hAnsi="Wingdings" w:hint="default"/>
+        <w:sz w:val="20"/>
+      </w:rPr>
+    </w:lvl>
+    <w:lvl w:ilvl="7" w:tentative="1">
+      <w:start w:val="1"/>
+      <w:numFmt w:val="bullet"/>
+      <w:lvlText w:val=""/>
+      <w:lvlJc w:val="left"/>
+      <w:pPr>
+        <w:tabs>
+          <w:tab w:val="num" w:pos="5760"/>
+        </w:tabs>
+        <w:ind w:left="5760" w:hanging="360"/>
+      </w:pPr>
+      <w:rPr>
+        <w:rFonts w:ascii="Wingdings" w:hAnsi="Wingdings" w:hint="default"/>
+        <w:sz w:val="20"/>
+      </w:rPr>
+    </w:lvl>
+    <w:lvl w:ilvl="8" w:tentative="1">
+      <w:start w:val="1"/>
+      <w:numFmt w:val="bullet"/>
+      <w:lvlText w:val=""/>
+      <w:lvlJc w:val="left"/>
+      <w:pPr>
+        <w:tabs>
+          <w:tab w:val="num" w:pos="6480"/>
+        </w:tabs>
+        <w:ind w:left="6480" w:hanging="360"/>
+      </w:pPr>
+      <w:rPr>
+        <w:rFonts w:ascii="Wingdings" w:hAnsi="Wingdings" w:hint="default"/>
+        <w:sz w:val="20"/>
+      </w:rPr>
+    </w:lvl>
+  </w:abstractNum>
+  <w:abstractNum w:abstractNumId="2" w15:restartNumberingAfterBreak="0">
+    <w:nsid w:val="06412868"/>
+    <w:multiLevelType w:val="multilevel"/>
+    <w:tmpl w:val="90B03DAC"/>
+    <w:lvl w:ilvl="0">
+      <w:start w:val="1"/>
+      <w:numFmt w:val="decimal"/>
+      <w:lvlText w:val="%1."/>
+      <w:lvlJc w:val="left"/>
+      <w:pPr>
+        <w:tabs>
+          <w:tab w:val="num" w:pos="720"/>
+        </w:tabs>
+        <w:ind w:left="720" w:hanging="360"/>
+      </w:pPr>
+    </w:lvl>
+    <w:lvl w:ilvl="1">
+      <w:start w:val="1"/>
+      <w:numFmt w:val="bullet"/>
+      <w:lvlText w:val="o"/>
+      <w:lvlJc w:val="left"/>
+      <w:pPr>
+        <w:tabs>
+          <w:tab w:val="num" w:pos="1440"/>
+        </w:tabs>
+        <w:ind w:left="1440" w:hanging="360"/>
+      </w:pPr>
+      <w:rPr>
+        <w:rFonts w:ascii="Courier New" w:hAnsi="Courier New" w:hint="default"/>
+        <w:sz w:val="20"/>
+      </w:rPr>
+    </w:lvl>
+    <w:lvl w:ilvl="2" w:tentative="1">
+      <w:start w:val="1"/>
+      <w:numFmt w:val="decimal"/>
+      <w:lvlText w:val="%3."/>
+      <w:lvlJc w:val="left"/>
+      <w:pPr>
+        <w:tabs>
+          <w:tab w:val="num" w:pos="2160"/>
+        </w:tabs>
+        <w:ind w:left="2160" w:hanging="360"/>
+      </w:pPr>
+    </w:lvl>
+    <w:lvl w:ilvl="3" w:tentative="1">
+      <w:start w:val="1"/>
+      <w:numFmt w:val="decimal"/>
+      <w:lvlText w:val="%4."/>
+      <w:lvlJc w:val="left"/>
+      <w:pPr>
+        <w:tabs>
+          <w:tab w:val="num" w:pos="2880"/>
+        </w:tabs>
+        <w:ind w:left="2880" w:hanging="360"/>
+      </w:pPr>
+    </w:lvl>
+    <w:lvl w:ilvl="4" w:tentative="1">
+      <w:start w:val="1"/>
+      <w:numFmt w:val="decimal"/>
+      <w:lvlText w:val="%5."/>
+      <w:lvlJc w:val="left"/>
+      <w:pPr>
+        <w:tabs>
+          <w:tab w:val="num" w:pos="3600"/>
+        </w:tabs>
+        <w:ind w:left="3600" w:hanging="360"/>
+      </w:pPr>
+    </w:lvl>
+    <w:lvl w:ilvl="5" w:tentative="1">
+      <w:start w:val="1"/>
+      <w:numFmt w:val="decimal"/>
+      <w:lvlText w:val="%6."/>
+      <w:lvlJc w:val="left"/>
+      <w:pPr>
+        <w:tabs>
+          <w:tab w:val="num" w:pos="4320"/>
+        </w:tabs>
+        <w:ind w:left="4320" w:hanging="360"/>
+      </w:pPr>
+    </w:lvl>
+    <w:lvl w:ilvl="6" w:tentative="1">
+      <w:start w:val="1"/>
+      <w:numFmt w:val="decimal"/>
+      <w:lvlText w:val="%7."/>
+      <w:lvlJc w:val="left"/>
+      <w:pPr>
+        <w:tabs>
+          <w:tab w:val="num" w:pos="5040"/>
+        </w:tabs>
+        <w:ind w:left="5040" w:hanging="360"/>
+      </w:pPr>
+    </w:lvl>
+    <w:lvl w:ilvl="7" w:tentative="1">
+      <w:start w:val="1"/>
+      <w:numFmt w:val="decimal"/>
+      <w:lvlText w:val="%8."/>
+      <w:lvlJc w:val="left"/>
+      <w:pPr>
+        <w:tabs>
+          <w:tab w:val="num" w:pos="5760"/>
+        </w:tabs>
+        <w:ind w:left="5760" w:hanging="360"/>
+      </w:pPr>
+    </w:lvl>
+    <w:lvl w:ilvl="8" w:tentative="1">
+      <w:start w:val="1"/>
+      <w:numFmt w:val="decimal"/>
+      <w:lvlText w:val="%9."/>
+      <w:lvlJc w:val="left"/>
+      <w:pPr>
+        <w:tabs>
+          <w:tab w:val="num" w:pos="6480"/>
+        </w:tabs>
+        <w:ind w:left="6480" w:hanging="360"/>
+      </w:pPr>
+    </w:lvl>
+  </w:abstractNum>
+  <w:abstractNum w:abstractNumId="3" w15:restartNumberingAfterBreak="0">
+    <w:nsid w:val="06EA6146"/>
+    <w:multiLevelType w:val="multilevel"/>
+    <w:tmpl w:val="2D28C8C0"/>
+    <w:lvl w:ilvl="0">
+      <w:start w:val="1"/>
+      <w:numFmt w:val="bullet"/>
+      <w:lvlText w:val=""/>
+      <w:lvlJc w:val="left"/>
+      <w:pPr>
+        <w:tabs>
+          <w:tab w:val="num" w:pos="720"/>
+        </w:tabs>
+        <w:ind w:left="720" w:hanging="360"/>
+      </w:pPr>
+      <w:rPr>
+        <w:rFonts w:ascii="Symbol" w:hAnsi="Symbol" w:hint="default"/>
+        <w:sz w:val="20"/>
+      </w:rPr>
+    </w:lvl>
+    <w:lvl w:ilvl="1" w:tentative="1">
+      <w:start w:val="1"/>
+      <w:numFmt w:val="bullet"/>
+      <w:lvlText w:val="o"/>
+      <w:lvlJc w:val="left"/>
+      <w:pPr>
+        <w:tabs>
+          <w:tab w:val="num" w:pos="1440"/>
+        </w:tabs>
+        <w:ind w:left="1440" w:hanging="360"/>
+      </w:pPr>
+      <w:rPr>
+        <w:rFonts w:ascii="Courier New" w:hAnsi="Courier New" w:hint="default"/>
+        <w:sz w:val="20"/>
+      </w:rPr>
+    </w:lvl>
+    <w:lvl w:ilvl="2" w:tentative="1">
+      <w:start w:val="1"/>
+      <w:numFmt w:val="bullet"/>
+      <w:lvlText w:val=""/>
+      <w:lvlJc w:val="left"/>
+      <w:pPr>
+        <w:tabs>
+          <w:tab w:val="num" w:pos="2160"/>
+        </w:tabs>
+        <w:ind w:left="2160" w:hanging="360"/>
+      </w:pPr>
+      <w:rPr>
+        <w:rFonts w:ascii="Wingdings" w:hAnsi="Wingdings" w:hint="default"/>
+        <w:sz w:val="20"/>
+      </w:rPr>
+    </w:lvl>
+    <w:lvl w:ilvl="3" w:tentative="1">
+      <w:start w:val="1"/>
+      <w:numFmt w:val="bullet"/>
+      <w:lvlText w:val=""/>
+      <w:lvlJc w:val="left"/>
+      <w:pPr>
+        <w:tabs>
+          <w:tab w:val="num" w:pos="2880"/>
+        </w:tabs>
+        <w:ind w:left="2880" w:hanging="360"/>
+      </w:pPr>
+      <w:rPr>
+        <w:rFonts w:ascii="Wingdings" w:hAnsi="Wingdings" w:hint="default"/>
+        <w:sz w:val="20"/>
+      </w:rPr>
+    </w:lvl>
+    <w:lvl w:ilvl="4" w:tentative="1">
+      <w:start w:val="1"/>
+      <w:numFmt w:val="bullet"/>
+      <w:lvlText w:val=""/>
+      <w:lvlJc w:val="left"/>
+      <w:pPr>
+        <w:tabs>
+          <w:tab w:val="num" w:pos="3600"/>
+        </w:tabs>
+        <w:ind w:left="3600" w:hanging="360"/>
+      </w:pPr>
+      <w:rPr>
+        <w:rFonts w:ascii="Wingdings" w:hAnsi="Wingdings" w:hint="default"/>
+        <w:sz w:val="20"/>
+      </w:rPr>
+    </w:lvl>
+    <w:lvl w:ilvl="5" w:tentative="1">
+      <w:start w:val="1"/>
+      <w:numFmt w:val="bullet"/>
+      <w:lvlText w:val=""/>
+      <w:lvlJc w:val="left"/>
+      <w:pPr>
+        <w:tabs>
+          <w:tab w:val="num" w:pos="4320"/>
+        </w:tabs>
+        <w:ind w:left="4320" w:hanging="360"/>
+      </w:pPr>
+      <w:rPr>
+        <w:rFonts w:ascii="Wingdings" w:hAnsi="Wingdings" w:hint="default"/>
+        <w:sz w:val="20"/>
+      </w:rPr>
+    </w:lvl>
+    <w:lvl w:ilvl="6" w:tentative="1">
+      <w:start w:val="1"/>
+      <w:numFmt w:val="bullet"/>
+      <w:lvlText w:val=""/>
+      <w:lvlJc w:val="left"/>
+      <w:pPr>
+        <w:tabs>
+          <w:tab w:val="num" w:pos="5040"/>
+        </w:tabs>
+        <w:ind w:left="5040" w:hanging="360"/>
+      </w:pPr>
+      <w:rPr>
+        <w:rFonts w:ascii="Wingdings" w:hAnsi="Wingdings" w:hint="default"/>
+        <w:sz w:val="20"/>
+      </w:rPr>
+    </w:lvl>
+    <w:lvl w:ilvl="7" w:tentative="1">
+      <w:start w:val="1"/>
+      <w:numFmt w:val="bullet"/>
+      <w:lvlText w:val=""/>
+      <w:lvlJc w:val="left"/>
+      <w:pPr>
+        <w:tabs>
+          <w:tab w:val="num" w:pos="5760"/>
+        </w:tabs>
+        <w:ind w:left="5760" w:hanging="360"/>
+      </w:pPr>
+      <w:rPr>
+        <w:rFonts w:ascii="Wingdings" w:hAnsi="Wingdings" w:hint="default"/>
+        <w:sz w:val="20"/>
+      </w:rPr>
+    </w:lvl>
+    <w:lvl w:ilvl="8" w:tentative="1">
+      <w:start w:val="1"/>
+      <w:numFmt w:val="bullet"/>
+      <w:lvlText w:val=""/>
+      <w:lvlJc w:val="left"/>
+      <w:pPr>
+        <w:tabs>
+          <w:tab w:val="num" w:pos="6480"/>
+        </w:tabs>
+        <w:ind w:left="6480" w:hanging="360"/>
+      </w:pPr>
+      <w:rPr>
+        <w:rFonts w:ascii="Wingdings" w:hAnsi="Wingdings" w:hint="default"/>
+        <w:sz w:val="20"/>
+      </w:rPr>
+    </w:lvl>
+  </w:abstractNum>
+  <w:abstractNum w:abstractNumId="4" w15:restartNumberingAfterBreak="0">
+    <w:nsid w:val="0D3301B9"/>
+    <w:multiLevelType w:val="multilevel"/>
+    <w:tmpl w:val="AA1A562C"/>
+    <w:lvl w:ilvl="0">
+      <w:start w:val="1"/>
+      <w:numFmt w:val="bullet"/>
+      <w:lvlText w:val=""/>
+      <w:lvlJc w:val="left"/>
+      <w:pPr>
+        <w:tabs>
+          <w:tab w:val="num" w:pos="720"/>
+        </w:tabs>
+        <w:ind w:left="720" w:hanging="360"/>
+      </w:pPr>
+      <w:rPr>
+        <w:rFonts w:ascii="Symbol" w:hAnsi="Symbol" w:hint="default"/>
+        <w:sz w:val="20"/>
+      </w:rPr>
+    </w:lvl>
+    <w:lvl w:ilvl="1" w:tentative="1">
+      <w:start w:val="1"/>
+      <w:numFmt w:val="bullet"/>
+      <w:lvlText w:val="o"/>
+      <w:lvlJc w:val="left"/>
+      <w:pPr>
+        <w:tabs>
+          <w:tab w:val="num" w:pos="1440"/>
+        </w:tabs>
+        <w:ind w:left="1440" w:hanging="360"/>
+      </w:pPr>
+      <w:rPr>
+        <w:rFonts w:ascii="Courier New" w:hAnsi="Courier New" w:hint="default"/>
+        <w:sz w:val="20"/>
+      </w:rPr>
+    </w:lvl>
+    <w:lvl w:ilvl="2" w:tentative="1">
+      <w:start w:val="1"/>
+      <w:numFmt w:val="bullet"/>
+      <w:lvlText w:val=""/>
+      <w:lvlJc w:val="left"/>
+      <w:pPr>
+        <w:tabs>
+          <w:tab w:val="num" w:pos="2160"/>
+        </w:tabs>
+        <w:ind w:left="2160" w:hanging="360"/>
+      </w:pPr>
+      <w:rPr>
+        <w:rFonts w:ascii="Wingdings" w:hAnsi="Wingdings" w:hint="default"/>
+        <w:sz w:val="20"/>
+      </w:rPr>
+    </w:lvl>
+    <w:lvl w:ilvl="3" w:tentative="1">
+      <w:start w:val="1"/>
+      <w:numFmt w:val="bullet"/>
+      <w:lvlText w:val=""/>
+      <w:lvlJc w:val="left"/>
+      <w:pPr>
+        <w:tabs>
+          <w:tab w:val="num" w:pos="2880"/>
+        </w:tabs>
+        <w:ind w:left="2880" w:hanging="360"/>
+      </w:pPr>
+      <w:rPr>
+        <w:rFonts w:ascii="Wingdings" w:hAnsi="Wingdings" w:hint="default"/>
+        <w:sz w:val="20"/>
+      </w:rPr>
+    </w:lvl>
+    <w:lvl w:ilvl="4" w:tentative="1">
+      <w:start w:val="1"/>
+      <w:numFmt w:val="bullet"/>
+      <w:lvlText w:val=""/>
+      <w:lvlJc w:val="left"/>
+      <w:pPr>
+        <w:tabs>
+          <w:tab w:val="num" w:pos="3600"/>
+        </w:tabs>
+        <w:ind w:left="3600" w:hanging="360"/>
+      </w:pPr>
+      <w:rPr>
+        <w:rFonts w:ascii="Wingdings" w:hAnsi="Wingdings" w:hint="default"/>
+        <w:sz w:val="20"/>
+      </w:rPr>
+    </w:lvl>
+    <w:lvl w:ilvl="5" w:tentative="1">
+      <w:start w:val="1"/>
+      <w:numFmt w:val="bullet"/>
+      <w:lvlText w:val=""/>
+      <w:lvlJc w:val="left"/>
+      <w:pPr>
+        <w:tabs>
+          <w:tab w:val="num" w:pos="4320"/>
+        </w:tabs>
+        <w:ind w:left="4320" w:hanging="360"/>
+      </w:pPr>
+      <w:rPr>
+        <w:rFonts w:ascii="Wingdings" w:hAnsi="Wingdings" w:hint="default"/>
+        <w:sz w:val="20"/>
+      </w:rPr>
+    </w:lvl>
+    <w:lvl w:ilvl="6" w:tentative="1">
+      <w:start w:val="1"/>
+      <w:numFmt w:val="bullet"/>
+      <w:lvlText w:val=""/>
+      <w:lvlJc w:val="left"/>
+      <w:pPr>
+        <w:tabs>
+          <w:tab w:val="num" w:pos="5040"/>
+        </w:tabs>
+        <w:ind w:left="5040" w:hanging="360"/>
+      </w:pPr>
+      <w:rPr>
+        <w:rFonts w:ascii="Wingdings" w:hAnsi="Wingdings" w:hint="default"/>
+        <w:sz w:val="20"/>
+      </w:rPr>
+    </w:lvl>
+    <w:lvl w:ilvl="7" w:tentative="1">
+      <w:start w:val="1"/>
+      <w:numFmt w:val="bullet"/>
+      <w:lvlText w:val=""/>
+      <w:lvlJc w:val="left"/>
+      <w:pPr>
+        <w:tabs>
+          <w:tab w:val="num" w:pos="5760"/>
+        </w:tabs>
+        <w:ind w:left="5760" w:hanging="360"/>
+      </w:pPr>
+      <w:rPr>
+        <w:rFonts w:ascii="Wingdings" w:hAnsi="Wingdings" w:hint="default"/>
+        <w:sz w:val="20"/>
+      </w:rPr>
+    </w:lvl>
+    <w:lvl w:ilvl="8" w:tentative="1">
+      <w:start w:val="1"/>
+      <w:numFmt w:val="bullet"/>
+      <w:lvlText w:val=""/>
+      <w:lvlJc w:val="left"/>
+      <w:pPr>
+        <w:tabs>
+          <w:tab w:val="num" w:pos="6480"/>
+        </w:tabs>
+        <w:ind w:left="6480" w:hanging="360"/>
+      </w:pPr>
+      <w:rPr>
+        <w:rFonts w:ascii="Wingdings" w:hAnsi="Wingdings" w:hint="default"/>
+        <w:sz w:val="20"/>
+      </w:rPr>
+    </w:lvl>
+  </w:abstractNum>
+  <w:abstractNum w:abstractNumId="5" w15:restartNumberingAfterBreak="0">
+    <w:nsid w:val="0F2353D9"/>
+    <w:multiLevelType w:val="multilevel"/>
+    <w:tmpl w:val="033EA07E"/>
+    <w:lvl w:ilvl="0">
+      <w:start w:val="1"/>
+      <w:numFmt w:val="bullet"/>
+      <w:lvlText w:val=""/>
+      <w:lvlJc w:val="left"/>
+      <w:pPr>
+        <w:tabs>
+          <w:tab w:val="num" w:pos="720"/>
+        </w:tabs>
+        <w:ind w:left="720" w:hanging="360"/>
+      </w:pPr>
+      <w:rPr>
+        <w:rFonts w:ascii="Symbol" w:hAnsi="Symbol" w:hint="default"/>
+        <w:sz w:val="20"/>
+      </w:rPr>
+    </w:lvl>
+    <w:lvl w:ilvl="1" w:tentative="1">
+      <w:start w:val="1"/>
+      <w:numFmt w:val="bullet"/>
+      <w:lvlText w:val="o"/>
+      <w:lvlJc w:val="left"/>
+      <w:pPr>
+        <w:tabs>
+          <w:tab w:val="num" w:pos="1440"/>
+        </w:tabs>
+        <w:ind w:left="1440" w:hanging="360"/>
+      </w:pPr>
+      <w:rPr>
+        <w:rFonts w:ascii="Courier New" w:hAnsi="Courier New" w:hint="default"/>
+        <w:sz w:val="20"/>
+      </w:rPr>
+    </w:lvl>
+    <w:lvl w:ilvl="2" w:tentative="1">
+      <w:start w:val="1"/>
+      <w:numFmt w:val="bullet"/>
+      <w:lvlText w:val=""/>
+      <w:lvlJc w:val="left"/>
+      <w:pPr>
+        <w:tabs>
+          <w:tab w:val="num" w:pos="2160"/>
+        </w:tabs>
+        <w:ind w:left="2160" w:hanging="360"/>
+      </w:pPr>
+      <w:rPr>
+        <w:rFonts w:ascii="Wingdings" w:hAnsi="Wingdings" w:hint="default"/>
+        <w:sz w:val="20"/>
+      </w:rPr>
+    </w:lvl>
+    <w:lvl w:ilvl="3" w:tentative="1">
+      <w:start w:val="1"/>
+      <w:numFmt w:val="bullet"/>
+      <w:lvlText w:val=""/>
+      <w:lvlJc w:val="left"/>
+      <w:pPr>
+        <w:tabs>
+          <w:tab w:val="num" w:pos="2880"/>
+        </w:tabs>
+        <w:ind w:left="2880" w:hanging="360"/>
+      </w:pPr>
+      <w:rPr>
+        <w:rFonts w:ascii="Wingdings" w:hAnsi="Wingdings" w:hint="default"/>
+        <w:sz w:val="20"/>
+      </w:rPr>
+    </w:lvl>
+    <w:lvl w:ilvl="4" w:tentative="1">
+      <w:start w:val="1"/>
+      <w:numFmt w:val="bullet"/>
+      <w:lvlText w:val=""/>
+      <w:lvlJc w:val="left"/>
+      <w:pPr>
+        <w:tabs>
+          <w:tab w:val="num" w:pos="3600"/>
+        </w:tabs>
+        <w:ind w:left="3600" w:hanging="360"/>
+      </w:pPr>
+      <w:rPr>
+        <w:rFonts w:ascii="Wingdings" w:hAnsi="Wingdings" w:hint="default"/>
+        <w:sz w:val="20"/>
+      </w:rPr>
+    </w:lvl>
+    <w:lvl w:ilvl="5" w:tentative="1">
+      <w:start w:val="1"/>
+      <w:numFmt w:val="bullet"/>
+      <w:lvlText w:val=""/>
+      <w:lvlJc w:val="left"/>
+      <w:pPr>
+        <w:tabs>
+          <w:tab w:val="num" w:pos="4320"/>
+        </w:tabs>
+        <w:ind w:left="4320" w:hanging="360"/>
+      </w:pPr>
+      <w:rPr>
+        <w:rFonts w:ascii="Wingdings" w:hAnsi="Wingdings" w:hint="default"/>
+        <w:sz w:val="20"/>
+      </w:rPr>
+    </w:lvl>
+    <w:lvl w:ilvl="6" w:tentative="1">
+      <w:start w:val="1"/>
+      <w:numFmt w:val="bullet"/>
+      <w:lvlText w:val=""/>
+      <w:lvlJc w:val="left"/>
+      <w:pPr>
+        <w:tabs>
+          <w:tab w:val="num" w:pos="5040"/>
+        </w:tabs>
+        <w:ind w:left="5040" w:hanging="360"/>
+      </w:pPr>
+      <w:rPr>
+        <w:rFonts w:ascii="Wingdings" w:hAnsi="Wingdings" w:hint="default"/>
+        <w:sz w:val="20"/>
+      </w:rPr>
+    </w:lvl>
+    <w:lvl w:ilvl="7" w:tentative="1">
+      <w:start w:val="1"/>
+      <w:numFmt w:val="bullet"/>
+      <w:lvlText w:val=""/>
+      <w:lvlJc w:val="left"/>
+      <w:pPr>
+        <w:tabs>
+          <w:tab w:val="num" w:pos="5760"/>
+        </w:tabs>
+        <w:ind w:left="5760" w:hanging="360"/>
+      </w:pPr>
+      <w:rPr>
+        <w:rFonts w:ascii="Wingdings" w:hAnsi="Wingdings" w:hint="default"/>
+        <w:sz w:val="20"/>
+      </w:rPr>
+    </w:lvl>
+    <w:lvl w:ilvl="8" w:tentative="1">
+      <w:start w:val="1"/>
+      <w:numFmt w:val="bullet"/>
+      <w:lvlText w:val=""/>
+      <w:lvlJc w:val="left"/>
+      <w:pPr>
+        <w:tabs>
+          <w:tab w:val="num" w:pos="6480"/>
+        </w:tabs>
+        <w:ind w:left="6480" w:hanging="360"/>
+      </w:pPr>
+      <w:rPr>
+        <w:rFonts w:ascii="Wingdings" w:hAnsi="Wingdings" w:hint="default"/>
+        <w:sz w:val="20"/>
+      </w:rPr>
+    </w:lvl>
+  </w:abstractNum>
+  <w:abstractNum w:abstractNumId="6" w15:restartNumberingAfterBreak="0">
+    <w:nsid w:val="119D6C9D"/>
+    <w:multiLevelType w:val="multilevel"/>
+    <w:tmpl w:val="26CE292A"/>
+    <w:lvl w:ilvl="0">
+      <w:start w:val="1"/>
+      <w:numFmt w:val="bullet"/>
+      <w:lvlText w:val=""/>
+      <w:lvlJc w:val="left"/>
+      <w:pPr>
+        <w:tabs>
+          <w:tab w:val="num" w:pos="720"/>
+        </w:tabs>
+        <w:ind w:left="720" w:hanging="360"/>
+      </w:pPr>
+      <w:rPr>
+        <w:rFonts w:ascii="Symbol" w:hAnsi="Symbol" w:hint="default"/>
+        <w:sz w:val="20"/>
+      </w:rPr>
+    </w:lvl>
+    <w:lvl w:ilvl="1" w:tentative="1">
+      <w:start w:val="1"/>
+      <w:numFmt w:val="bullet"/>
+      <w:lvlText w:val="o"/>
+      <w:lvlJc w:val="left"/>
+      <w:pPr>
+        <w:tabs>
+          <w:tab w:val="num" w:pos="1440"/>
+        </w:tabs>
+        <w:ind w:left="1440" w:hanging="360"/>
+      </w:pPr>
+      <w:rPr>
+        <w:rFonts w:ascii="Courier New" w:hAnsi="Courier New" w:hint="default"/>
+        <w:sz w:val="20"/>
+      </w:rPr>
+    </w:lvl>
+    <w:lvl w:ilvl="2" w:tentative="1">
+      <w:start w:val="1"/>
+      <w:numFmt w:val="bullet"/>
+      <w:lvlText w:val=""/>
+      <w:lvlJc w:val="left"/>
+      <w:pPr>
+        <w:tabs>
+          <w:tab w:val="num" w:pos="2160"/>
+        </w:tabs>
+        <w:ind w:left="2160" w:hanging="360"/>
+      </w:pPr>
+      <w:rPr>
+        <w:rFonts w:ascii="Wingdings" w:hAnsi="Wingdings" w:hint="default"/>
+        <w:sz w:val="20"/>
+      </w:rPr>
+    </w:lvl>
+    <w:lvl w:ilvl="3" w:tentative="1">
+      <w:start w:val="1"/>
+      <w:numFmt w:val="bullet"/>
+      <w:lvlText w:val=""/>
+      <w:lvlJc w:val="left"/>
+      <w:pPr>
+        <w:tabs>
+          <w:tab w:val="num" w:pos="2880"/>
+        </w:tabs>
+        <w:ind w:left="2880" w:hanging="360"/>
+      </w:pPr>
+      <w:rPr>
+        <w:rFonts w:ascii="Wingdings" w:hAnsi="Wingdings" w:hint="default"/>
+        <w:sz w:val="20"/>
+      </w:rPr>
+    </w:lvl>
+    <w:lvl w:ilvl="4" w:tentative="1">
+      <w:start w:val="1"/>
+      <w:numFmt w:val="bullet"/>
+      <w:lvlText w:val=""/>
+      <w:lvlJc w:val="left"/>
+      <w:pPr>
+        <w:tabs>
+          <w:tab w:val="num" w:pos="3600"/>
+        </w:tabs>
+        <w:ind w:left="3600" w:hanging="360"/>
+      </w:pPr>
+      <w:rPr>
+        <w:rFonts w:ascii="Wingdings" w:hAnsi="Wingdings" w:hint="default"/>
+        <w:sz w:val="20"/>
+      </w:rPr>
+    </w:lvl>
+    <w:lvl w:ilvl="5" w:tentative="1">
+      <w:start w:val="1"/>
+      <w:numFmt w:val="bullet"/>
+      <w:lvlText w:val=""/>
+      <w:lvlJc w:val="left"/>
+      <w:pPr>
+        <w:tabs>
+          <w:tab w:val="num" w:pos="4320"/>
+        </w:tabs>
+        <w:ind w:left="4320" w:hanging="360"/>
+      </w:pPr>
+      <w:rPr>
+        <w:rFonts w:ascii="Wingdings" w:hAnsi="Wingdings" w:hint="default"/>
+        <w:sz w:val="20"/>
+      </w:rPr>
+    </w:lvl>
+    <w:lvl w:ilvl="6" w:tentative="1">
+      <w:start w:val="1"/>
+      <w:numFmt w:val="bullet"/>
+      <w:lvlText w:val=""/>
+      <w:lvlJc w:val="left"/>
+      <w:pPr>
+        <w:tabs>
+          <w:tab w:val="num" w:pos="5040"/>
+        </w:tabs>
+        <w:ind w:left="5040" w:hanging="360"/>
+      </w:pPr>
+      <w:rPr>
+        <w:rFonts w:ascii="Wingdings" w:hAnsi="Wingdings" w:hint="default"/>
+        <w:sz w:val="20"/>
+      </w:rPr>
+    </w:lvl>
+    <w:lvl w:ilvl="7" w:tentative="1">
+      <w:start w:val="1"/>
+      <w:numFmt w:val="bullet"/>
+      <w:lvlText w:val=""/>
+      <w:lvlJc w:val="left"/>
+      <w:pPr>
+        <w:tabs>
+          <w:tab w:val="num" w:pos="5760"/>
+        </w:tabs>
+        <w:ind w:left="5760" w:hanging="360"/>
+      </w:pPr>
+      <w:rPr>
+        <w:rFonts w:ascii="Wingdings" w:hAnsi="Wingdings" w:hint="default"/>
+        <w:sz w:val="20"/>
+      </w:rPr>
+    </w:lvl>
+    <w:lvl w:ilvl="8" w:tentative="1">
+      <w:start w:val="1"/>
+      <w:numFmt w:val="bullet"/>
+      <w:lvlText w:val=""/>
+      <w:lvlJc w:val="left"/>
+      <w:pPr>
+        <w:tabs>
+          <w:tab w:val="num" w:pos="6480"/>
+        </w:tabs>
+        <w:ind w:left="6480" w:hanging="360"/>
+      </w:pPr>
+      <w:rPr>
+        <w:rFonts w:ascii="Wingdings" w:hAnsi="Wingdings" w:hint="default"/>
+        <w:sz w:val="20"/>
+      </w:rPr>
+    </w:lvl>
+  </w:abstractNum>
+  <w:abstractNum w:abstractNumId="7" w15:restartNumberingAfterBreak="0">
+    <w:nsid w:val="23424ACE"/>
+    <w:multiLevelType w:val="multilevel"/>
+    <w:tmpl w:val="1EF294C4"/>
+    <w:lvl w:ilvl="0">
+      <w:start w:val="1"/>
+      <w:numFmt w:val="decimal"/>
+      <w:lvlText w:val="%1."/>
+      <w:lvlJc w:val="left"/>
+      <w:pPr>
+        <w:tabs>
+          <w:tab w:val="num" w:pos="720"/>
+        </w:tabs>
+        <w:ind w:left="720" w:hanging="360"/>
+      </w:pPr>
+    </w:lvl>
+    <w:lvl w:ilvl="1">
+      <w:start w:val="1"/>
+      <w:numFmt w:val="bullet"/>
+      <w:lvlText w:val="o"/>
+      <w:lvlJc w:val="left"/>
+      <w:pPr>
+        <w:tabs>
+          <w:tab w:val="num" w:pos="1440"/>
+        </w:tabs>
+        <w:ind w:left="1440" w:hanging="360"/>
+      </w:pPr>
+      <w:rPr>
+        <w:rFonts w:ascii="Courier New" w:hAnsi="Courier New" w:hint="default"/>
+        <w:sz w:val="20"/>
+      </w:rPr>
+    </w:lvl>
+    <w:lvl w:ilvl="2" w:tentative="1">
+      <w:start w:val="1"/>
+      <w:numFmt w:val="decimal"/>
+      <w:lvlText w:val="%3."/>
+      <w:lvlJc w:val="left"/>
+      <w:pPr>
+        <w:tabs>
+          <w:tab w:val="num" w:pos="2160"/>
+        </w:tabs>
+        <w:ind w:left="2160" w:hanging="360"/>
+      </w:pPr>
+    </w:lvl>
+    <w:lvl w:ilvl="3" w:tentative="1">
+      <w:start w:val="1"/>
+      <w:numFmt w:val="decimal"/>
+      <w:lvlText w:val="%4."/>
+      <w:lvlJc w:val="left"/>
+      <w:pPr>
+        <w:tabs>
+          <w:tab w:val="num" w:pos="2880"/>
+        </w:tabs>
+        <w:ind w:left="2880" w:hanging="360"/>
+      </w:pPr>
+    </w:lvl>
+    <w:lvl w:ilvl="4" w:tentative="1">
+      <w:start w:val="1"/>
+      <w:numFmt w:val="decimal"/>
+      <w:lvlText w:val="%5."/>
+      <w:lvlJc w:val="left"/>
+      <w:pPr>
+        <w:tabs>
+          <w:tab w:val="num" w:pos="3600"/>
+        </w:tabs>
+        <w:ind w:left="3600" w:hanging="360"/>
+      </w:pPr>
+    </w:lvl>
+    <w:lvl w:ilvl="5" w:tentative="1">
+      <w:start w:val="1"/>
+      <w:numFmt w:val="decimal"/>
+      <w:lvlText w:val="%6."/>
+      <w:lvlJc w:val="left"/>
+      <w:pPr>
+        <w:tabs>
+          <w:tab w:val="num" w:pos="4320"/>
+        </w:tabs>
+        <w:ind w:left="4320" w:hanging="360"/>
+      </w:pPr>
+    </w:lvl>
+    <w:lvl w:ilvl="6" w:tentative="1">
+      <w:start w:val="1"/>
+      <w:numFmt w:val="decimal"/>
+      <w:lvlText w:val="%7."/>
+      <w:lvlJc w:val="left"/>
+      <w:pPr>
+        <w:tabs>
+          <w:tab w:val="num" w:pos="5040"/>
+        </w:tabs>
+        <w:ind w:left="5040" w:hanging="360"/>
+      </w:pPr>
+    </w:lvl>
+    <w:lvl w:ilvl="7" w:tentative="1">
+      <w:start w:val="1"/>
+      <w:numFmt w:val="decimal"/>
+      <w:lvlText w:val="%8."/>
+      <w:lvlJc w:val="left"/>
+      <w:pPr>
+        <w:tabs>
+          <w:tab w:val="num" w:pos="5760"/>
+        </w:tabs>
+        <w:ind w:left="5760" w:hanging="360"/>
+      </w:pPr>
+    </w:lvl>
+    <w:lvl w:ilvl="8" w:tentative="1">
+      <w:start w:val="1"/>
+      <w:numFmt w:val="decimal"/>
+      <w:lvlText w:val="%9."/>
+      <w:lvlJc w:val="left"/>
+      <w:pPr>
+        <w:tabs>
+          <w:tab w:val="num" w:pos="6480"/>
+        </w:tabs>
+        <w:ind w:left="6480" w:hanging="360"/>
+      </w:pPr>
+    </w:lvl>
+  </w:abstractNum>
+  <w:abstractNum w:abstractNumId="8" w15:restartNumberingAfterBreak="0">
     <w:nsid w:val="29CB79CA"/>
     <w:multiLevelType w:val="multilevel"/>
     <w:tmpl w:val="1D8E37FC"/>
@@ -692,7 +3117,120 @@
       </w:pPr>
     </w:lvl>
   </w:abstractNum>
-  <w:abstractNum w:abstractNumId="1" w15:restartNumberingAfterBreak="0">
+  <w:abstractNum w:abstractNumId="9" w15:restartNumberingAfterBreak="0">
+    <w:nsid w:val="29FF5FF9"/>
+    <w:multiLevelType w:val="multilevel"/>
+    <w:tmpl w:val="4F422CD8"/>
+    <w:lvl w:ilvl="0">
+      <w:start w:val="1"/>
+      <w:numFmt w:val="decimal"/>
+      <w:lvlText w:val="%1."/>
+      <w:lvlJc w:val="left"/>
+      <w:pPr>
+        <w:tabs>
+          <w:tab w:val="num" w:pos="720"/>
+        </w:tabs>
+        <w:ind w:left="720" w:hanging="360"/>
+      </w:pPr>
+    </w:lvl>
+    <w:lvl w:ilvl="1" w:tentative="1">
+      <w:start w:val="1"/>
+      <w:numFmt w:val="decimal"/>
+      <w:lvlText w:val="%2."/>
+      <w:lvlJc w:val="left"/>
+      <w:pPr>
+        <w:tabs>
+          <w:tab w:val="num" w:pos="1440"/>
+        </w:tabs>
+        <w:ind w:left="1440" w:hanging="360"/>
+      </w:pPr>
+    </w:lvl>
+    <w:lvl w:ilvl="2" w:tentative="1">
+      <w:start w:val="1"/>
+      <w:numFmt w:val="decimal"/>
+      <w:lvlText w:val="%3."/>
+      <w:lvlJc w:val="left"/>
+      <w:pPr>
+        <w:tabs>
+          <w:tab w:val="num" w:pos="2160"/>
+        </w:tabs>
+        <w:ind w:left="2160" w:hanging="360"/>
+      </w:pPr>
+    </w:lvl>
+    <w:lvl w:ilvl="3" w:tentative="1">
+      <w:start w:val="1"/>
+      <w:numFmt w:val="decimal"/>
+      <w:lvlText w:val="%4."/>
+      <w:lvlJc w:val="left"/>
+      <w:pPr>
+        <w:tabs>
+          <w:tab w:val="num" w:pos="2880"/>
+        </w:tabs>
+        <w:ind w:left="2880" w:hanging="360"/>
+      </w:pPr>
+    </w:lvl>
+    <w:lvl w:ilvl="4" w:tentative="1">
+      <w:start w:val="1"/>
+      <w:numFmt w:val="decimal"/>
+      <w:lvlText w:val="%5."/>
+      <w:lvlJc w:val="left"/>
+      <w:pPr>
+        <w:tabs>
+          <w:tab w:val="num" w:pos="3600"/>
+        </w:tabs>
+        <w:ind w:left="3600" w:hanging="360"/>
+      </w:pPr>
+    </w:lvl>
+    <w:lvl w:ilvl="5" w:tentative="1">
+      <w:start w:val="1"/>
+      <w:numFmt w:val="decimal"/>
+      <w:lvlText w:val="%6."/>
+      <w:lvlJc w:val="left"/>
+      <w:pPr>
+        <w:tabs>
+          <w:tab w:val="num" w:pos="4320"/>
+        </w:tabs>
+        <w:ind w:left="4320" w:hanging="360"/>
+      </w:pPr>
+    </w:lvl>
+    <w:lvl w:ilvl="6" w:tentative="1">
+      <w:start w:val="1"/>
+      <w:numFmt w:val="decimal"/>
+      <w:lvlText w:val="%7."/>
+      <w:lvlJc w:val="left"/>
+      <w:pPr>
+        <w:tabs>
+          <w:tab w:val="num" w:pos="5040"/>
+        </w:tabs>
+        <w:ind w:left="5040" w:hanging="360"/>
+      </w:pPr>
+    </w:lvl>
+    <w:lvl w:ilvl="7" w:tentative="1">
+      <w:start w:val="1"/>
+      <w:numFmt w:val="decimal"/>
+      <w:lvlText w:val="%8."/>
+      <w:lvlJc w:val="left"/>
+      <w:pPr>
+        <w:tabs>
+          <w:tab w:val="num" w:pos="5760"/>
+        </w:tabs>
+        <w:ind w:left="5760" w:hanging="360"/>
+      </w:pPr>
+    </w:lvl>
+    <w:lvl w:ilvl="8" w:tentative="1">
+      <w:start w:val="1"/>
+      <w:numFmt w:val="decimal"/>
+      <w:lvlText w:val="%9."/>
+      <w:lvlJc w:val="left"/>
+      <w:pPr>
+        <w:tabs>
+          <w:tab w:val="num" w:pos="6480"/>
+        </w:tabs>
+        <w:ind w:left="6480" w:hanging="360"/>
+      </w:pPr>
+    </w:lvl>
+  </w:abstractNum>
+  <w:abstractNum w:abstractNumId="10" w15:restartNumberingAfterBreak="0">
     <w:nsid w:val="2A220883"/>
     <w:multiLevelType w:val="hybridMultilevel"/>
     <w:tmpl w:val="42DAFABC"/>
@@ -781,7 +3319,716 @@
       </w:pPr>
     </w:lvl>
   </w:abstractNum>
-  <w:abstractNum w:abstractNumId="2" w15:restartNumberingAfterBreak="0">
+  <w:abstractNum w:abstractNumId="11" w15:restartNumberingAfterBreak="0">
+    <w:nsid w:val="2C6846F9"/>
+    <w:multiLevelType w:val="multilevel"/>
+    <w:tmpl w:val="29D0698C"/>
+    <w:lvl w:ilvl="0">
+      <w:start w:val="1"/>
+      <w:numFmt w:val="decimal"/>
+      <w:lvlText w:val="%1."/>
+      <w:lvlJc w:val="left"/>
+      <w:pPr>
+        <w:tabs>
+          <w:tab w:val="num" w:pos="720"/>
+        </w:tabs>
+        <w:ind w:left="720" w:hanging="360"/>
+      </w:pPr>
+    </w:lvl>
+    <w:lvl w:ilvl="1" w:tentative="1">
+      <w:start w:val="1"/>
+      <w:numFmt w:val="decimal"/>
+      <w:lvlText w:val="%2."/>
+      <w:lvlJc w:val="left"/>
+      <w:pPr>
+        <w:tabs>
+          <w:tab w:val="num" w:pos="1440"/>
+        </w:tabs>
+        <w:ind w:left="1440" w:hanging="360"/>
+      </w:pPr>
+    </w:lvl>
+    <w:lvl w:ilvl="2" w:tentative="1">
+      <w:start w:val="1"/>
+      <w:numFmt w:val="decimal"/>
+      <w:lvlText w:val="%3."/>
+      <w:lvlJc w:val="left"/>
+      <w:pPr>
+        <w:tabs>
+          <w:tab w:val="num" w:pos="2160"/>
+        </w:tabs>
+        <w:ind w:left="2160" w:hanging="360"/>
+      </w:pPr>
+    </w:lvl>
+    <w:lvl w:ilvl="3" w:tentative="1">
+      <w:start w:val="1"/>
+      <w:numFmt w:val="decimal"/>
+      <w:lvlText w:val="%4."/>
+      <w:lvlJc w:val="left"/>
+      <w:pPr>
+        <w:tabs>
+          <w:tab w:val="num" w:pos="2880"/>
+        </w:tabs>
+        <w:ind w:left="2880" w:hanging="360"/>
+      </w:pPr>
+    </w:lvl>
+    <w:lvl w:ilvl="4" w:tentative="1">
+      <w:start w:val="1"/>
+      <w:numFmt w:val="decimal"/>
+      <w:lvlText w:val="%5."/>
+      <w:lvlJc w:val="left"/>
+      <w:pPr>
+        <w:tabs>
+          <w:tab w:val="num" w:pos="3600"/>
+        </w:tabs>
+        <w:ind w:left="3600" w:hanging="360"/>
+      </w:pPr>
+    </w:lvl>
+    <w:lvl w:ilvl="5" w:tentative="1">
+      <w:start w:val="1"/>
+      <w:numFmt w:val="decimal"/>
+      <w:lvlText w:val="%6."/>
+      <w:lvlJc w:val="left"/>
+      <w:pPr>
+        <w:tabs>
+          <w:tab w:val="num" w:pos="4320"/>
+        </w:tabs>
+        <w:ind w:left="4320" w:hanging="360"/>
+      </w:pPr>
+    </w:lvl>
+    <w:lvl w:ilvl="6" w:tentative="1">
+      <w:start w:val="1"/>
+      <w:numFmt w:val="decimal"/>
+      <w:lvlText w:val="%7."/>
+      <w:lvlJc w:val="left"/>
+      <w:pPr>
+        <w:tabs>
+          <w:tab w:val="num" w:pos="5040"/>
+        </w:tabs>
+        <w:ind w:left="5040" w:hanging="360"/>
+      </w:pPr>
+    </w:lvl>
+    <w:lvl w:ilvl="7" w:tentative="1">
+      <w:start w:val="1"/>
+      <w:numFmt w:val="decimal"/>
+      <w:lvlText w:val="%8."/>
+      <w:lvlJc w:val="left"/>
+      <w:pPr>
+        <w:tabs>
+          <w:tab w:val="num" w:pos="5760"/>
+        </w:tabs>
+        <w:ind w:left="5760" w:hanging="360"/>
+      </w:pPr>
+    </w:lvl>
+    <w:lvl w:ilvl="8" w:tentative="1">
+      <w:start w:val="1"/>
+      <w:numFmt w:val="decimal"/>
+      <w:lvlText w:val="%9."/>
+      <w:lvlJc w:val="left"/>
+      <w:pPr>
+        <w:tabs>
+          <w:tab w:val="num" w:pos="6480"/>
+        </w:tabs>
+        <w:ind w:left="6480" w:hanging="360"/>
+      </w:pPr>
+    </w:lvl>
+  </w:abstractNum>
+  <w:abstractNum w:abstractNumId="12" w15:restartNumberingAfterBreak="0">
+    <w:nsid w:val="384A409A"/>
+    <w:multiLevelType w:val="multilevel"/>
+    <w:tmpl w:val="1BCE2A5A"/>
+    <w:lvl w:ilvl="0">
+      <w:start w:val="1"/>
+      <w:numFmt w:val="bullet"/>
+      <w:lvlText w:val=""/>
+      <w:lvlJc w:val="left"/>
+      <w:pPr>
+        <w:tabs>
+          <w:tab w:val="num" w:pos="720"/>
+        </w:tabs>
+        <w:ind w:left="720" w:hanging="360"/>
+      </w:pPr>
+      <w:rPr>
+        <w:rFonts w:ascii="Symbol" w:hAnsi="Symbol" w:hint="default"/>
+        <w:sz w:val="20"/>
+      </w:rPr>
+    </w:lvl>
+    <w:lvl w:ilvl="1" w:tentative="1">
+      <w:start w:val="1"/>
+      <w:numFmt w:val="bullet"/>
+      <w:lvlText w:val="o"/>
+      <w:lvlJc w:val="left"/>
+      <w:pPr>
+        <w:tabs>
+          <w:tab w:val="num" w:pos="1440"/>
+        </w:tabs>
+        <w:ind w:left="1440" w:hanging="360"/>
+      </w:pPr>
+      <w:rPr>
+        <w:rFonts w:ascii="Courier New" w:hAnsi="Courier New" w:hint="default"/>
+        <w:sz w:val="20"/>
+      </w:rPr>
+    </w:lvl>
+    <w:lvl w:ilvl="2" w:tentative="1">
+      <w:start w:val="1"/>
+      <w:numFmt w:val="bullet"/>
+      <w:lvlText w:val=""/>
+      <w:lvlJc w:val="left"/>
+      <w:pPr>
+        <w:tabs>
+          <w:tab w:val="num" w:pos="2160"/>
+        </w:tabs>
+        <w:ind w:left="2160" w:hanging="360"/>
+      </w:pPr>
+      <w:rPr>
+        <w:rFonts w:ascii="Wingdings" w:hAnsi="Wingdings" w:hint="default"/>
+        <w:sz w:val="20"/>
+      </w:rPr>
+    </w:lvl>
+    <w:lvl w:ilvl="3" w:tentative="1">
+      <w:start w:val="1"/>
+      <w:numFmt w:val="bullet"/>
+      <w:lvlText w:val=""/>
+      <w:lvlJc w:val="left"/>
+      <w:pPr>
+        <w:tabs>
+          <w:tab w:val="num" w:pos="2880"/>
+        </w:tabs>
+        <w:ind w:left="2880" w:hanging="360"/>
+      </w:pPr>
+      <w:rPr>
+        <w:rFonts w:ascii="Wingdings" w:hAnsi="Wingdings" w:hint="default"/>
+        <w:sz w:val="20"/>
+      </w:rPr>
+    </w:lvl>
+    <w:lvl w:ilvl="4" w:tentative="1">
+      <w:start w:val="1"/>
+      <w:numFmt w:val="bullet"/>
+      <w:lvlText w:val=""/>
+      <w:lvlJc w:val="left"/>
+      <w:pPr>
+        <w:tabs>
+          <w:tab w:val="num" w:pos="3600"/>
+        </w:tabs>
+        <w:ind w:left="3600" w:hanging="360"/>
+      </w:pPr>
+      <w:rPr>
+        <w:rFonts w:ascii="Wingdings" w:hAnsi="Wingdings" w:hint="default"/>
+        <w:sz w:val="20"/>
+      </w:rPr>
+    </w:lvl>
+    <w:lvl w:ilvl="5" w:tentative="1">
+      <w:start w:val="1"/>
+      <w:numFmt w:val="bullet"/>
+      <w:lvlText w:val=""/>
+      <w:lvlJc w:val="left"/>
+      <w:pPr>
+        <w:tabs>
+          <w:tab w:val="num" w:pos="4320"/>
+        </w:tabs>
+        <w:ind w:left="4320" w:hanging="360"/>
+      </w:pPr>
+      <w:rPr>
+        <w:rFonts w:ascii="Wingdings" w:hAnsi="Wingdings" w:hint="default"/>
+        <w:sz w:val="20"/>
+      </w:rPr>
+    </w:lvl>
+    <w:lvl w:ilvl="6" w:tentative="1">
+      <w:start w:val="1"/>
+      <w:numFmt w:val="bullet"/>
+      <w:lvlText w:val=""/>
+      <w:lvlJc w:val="left"/>
+      <w:pPr>
+        <w:tabs>
+          <w:tab w:val="num" w:pos="5040"/>
+        </w:tabs>
+        <w:ind w:left="5040" w:hanging="360"/>
+      </w:pPr>
+      <w:rPr>
+        <w:rFonts w:ascii="Wingdings" w:hAnsi="Wingdings" w:hint="default"/>
+        <w:sz w:val="20"/>
+      </w:rPr>
+    </w:lvl>
+    <w:lvl w:ilvl="7" w:tentative="1">
+      <w:start w:val="1"/>
+      <w:numFmt w:val="bullet"/>
+      <w:lvlText w:val=""/>
+      <w:lvlJc w:val="left"/>
+      <w:pPr>
+        <w:tabs>
+          <w:tab w:val="num" w:pos="5760"/>
+        </w:tabs>
+        <w:ind w:left="5760" w:hanging="360"/>
+      </w:pPr>
+      <w:rPr>
+        <w:rFonts w:ascii="Wingdings" w:hAnsi="Wingdings" w:hint="default"/>
+        <w:sz w:val="20"/>
+      </w:rPr>
+    </w:lvl>
+    <w:lvl w:ilvl="8" w:tentative="1">
+      <w:start w:val="1"/>
+      <w:numFmt w:val="bullet"/>
+      <w:lvlText w:val=""/>
+      <w:lvlJc w:val="left"/>
+      <w:pPr>
+        <w:tabs>
+          <w:tab w:val="num" w:pos="6480"/>
+        </w:tabs>
+        <w:ind w:left="6480" w:hanging="360"/>
+      </w:pPr>
+      <w:rPr>
+        <w:rFonts w:ascii="Wingdings" w:hAnsi="Wingdings" w:hint="default"/>
+        <w:sz w:val="20"/>
+      </w:rPr>
+    </w:lvl>
+  </w:abstractNum>
+  <w:abstractNum w:abstractNumId="13" w15:restartNumberingAfterBreak="0">
+    <w:nsid w:val="446D5866"/>
+    <w:multiLevelType w:val="multilevel"/>
+    <w:tmpl w:val="F64C7C70"/>
+    <w:lvl w:ilvl="0">
+      <w:start w:val="1"/>
+      <w:numFmt w:val="bullet"/>
+      <w:lvlText w:val=""/>
+      <w:lvlJc w:val="left"/>
+      <w:pPr>
+        <w:tabs>
+          <w:tab w:val="num" w:pos="720"/>
+        </w:tabs>
+        <w:ind w:left="720" w:hanging="360"/>
+      </w:pPr>
+      <w:rPr>
+        <w:rFonts w:ascii="Symbol" w:hAnsi="Symbol" w:hint="default"/>
+        <w:sz w:val="20"/>
+      </w:rPr>
+    </w:lvl>
+    <w:lvl w:ilvl="1" w:tentative="1">
+      <w:start w:val="1"/>
+      <w:numFmt w:val="bullet"/>
+      <w:lvlText w:val="o"/>
+      <w:lvlJc w:val="left"/>
+      <w:pPr>
+        <w:tabs>
+          <w:tab w:val="num" w:pos="1440"/>
+        </w:tabs>
+        <w:ind w:left="1440" w:hanging="360"/>
+      </w:pPr>
+      <w:rPr>
+        <w:rFonts w:ascii="Courier New" w:hAnsi="Courier New" w:hint="default"/>
+        <w:sz w:val="20"/>
+      </w:rPr>
+    </w:lvl>
+    <w:lvl w:ilvl="2" w:tentative="1">
+      <w:start w:val="1"/>
+      <w:numFmt w:val="bullet"/>
+      <w:lvlText w:val=""/>
+      <w:lvlJc w:val="left"/>
+      <w:pPr>
+        <w:tabs>
+          <w:tab w:val="num" w:pos="2160"/>
+        </w:tabs>
+        <w:ind w:left="2160" w:hanging="360"/>
+      </w:pPr>
+      <w:rPr>
+        <w:rFonts w:ascii="Wingdings" w:hAnsi="Wingdings" w:hint="default"/>
+        <w:sz w:val="20"/>
+      </w:rPr>
+    </w:lvl>
+    <w:lvl w:ilvl="3" w:tentative="1">
+      <w:start w:val="1"/>
+      <w:numFmt w:val="bullet"/>
+      <w:lvlText w:val=""/>
+      <w:lvlJc w:val="left"/>
+      <w:pPr>
+        <w:tabs>
+          <w:tab w:val="num" w:pos="2880"/>
+        </w:tabs>
+        <w:ind w:left="2880" w:hanging="360"/>
+      </w:pPr>
+      <w:rPr>
+        <w:rFonts w:ascii="Wingdings" w:hAnsi="Wingdings" w:hint="default"/>
+        <w:sz w:val="20"/>
+      </w:rPr>
+    </w:lvl>
+    <w:lvl w:ilvl="4" w:tentative="1">
+      <w:start w:val="1"/>
+      <w:numFmt w:val="bullet"/>
+      <w:lvlText w:val=""/>
+      <w:lvlJc w:val="left"/>
+      <w:pPr>
+        <w:tabs>
+          <w:tab w:val="num" w:pos="3600"/>
+        </w:tabs>
+        <w:ind w:left="3600" w:hanging="360"/>
+      </w:pPr>
+      <w:rPr>
+        <w:rFonts w:ascii="Wingdings" w:hAnsi="Wingdings" w:hint="default"/>
+        <w:sz w:val="20"/>
+      </w:rPr>
+    </w:lvl>
+    <w:lvl w:ilvl="5" w:tentative="1">
+      <w:start w:val="1"/>
+      <w:numFmt w:val="bullet"/>
+      <w:lvlText w:val=""/>
+      <w:lvlJc w:val="left"/>
+      <w:pPr>
+        <w:tabs>
+          <w:tab w:val="num" w:pos="4320"/>
+        </w:tabs>
+        <w:ind w:left="4320" w:hanging="360"/>
+      </w:pPr>
+      <w:rPr>
+        <w:rFonts w:ascii="Wingdings" w:hAnsi="Wingdings" w:hint="default"/>
+        <w:sz w:val="20"/>
+      </w:rPr>
+    </w:lvl>
+    <w:lvl w:ilvl="6" w:tentative="1">
+      <w:start w:val="1"/>
+      <w:numFmt w:val="bullet"/>
+      <w:lvlText w:val=""/>
+      <w:lvlJc w:val="left"/>
+      <w:pPr>
+        <w:tabs>
+          <w:tab w:val="num" w:pos="5040"/>
+        </w:tabs>
+        <w:ind w:left="5040" w:hanging="360"/>
+      </w:pPr>
+      <w:rPr>
+        <w:rFonts w:ascii="Wingdings" w:hAnsi="Wingdings" w:hint="default"/>
+        <w:sz w:val="20"/>
+      </w:rPr>
+    </w:lvl>
+    <w:lvl w:ilvl="7" w:tentative="1">
+      <w:start w:val="1"/>
+      <w:numFmt w:val="bullet"/>
+      <w:lvlText w:val=""/>
+      <w:lvlJc w:val="left"/>
+      <w:pPr>
+        <w:tabs>
+          <w:tab w:val="num" w:pos="5760"/>
+        </w:tabs>
+        <w:ind w:left="5760" w:hanging="360"/>
+      </w:pPr>
+      <w:rPr>
+        <w:rFonts w:ascii="Wingdings" w:hAnsi="Wingdings" w:hint="default"/>
+        <w:sz w:val="20"/>
+      </w:rPr>
+    </w:lvl>
+    <w:lvl w:ilvl="8" w:tentative="1">
+      <w:start w:val="1"/>
+      <w:numFmt w:val="bullet"/>
+      <w:lvlText w:val=""/>
+      <w:lvlJc w:val="left"/>
+      <w:pPr>
+        <w:tabs>
+          <w:tab w:val="num" w:pos="6480"/>
+        </w:tabs>
+        <w:ind w:left="6480" w:hanging="360"/>
+      </w:pPr>
+      <w:rPr>
+        <w:rFonts w:ascii="Wingdings" w:hAnsi="Wingdings" w:hint="default"/>
+        <w:sz w:val="20"/>
+      </w:rPr>
+    </w:lvl>
+  </w:abstractNum>
+  <w:abstractNum w:abstractNumId="14" w15:restartNumberingAfterBreak="0">
+    <w:nsid w:val="5EB875EE"/>
+    <w:multiLevelType w:val="multilevel"/>
+    <w:tmpl w:val="D6725EF8"/>
+    <w:lvl w:ilvl="0">
+      <w:start w:val="1"/>
+      <w:numFmt w:val="bullet"/>
+      <w:lvlText w:val=""/>
+      <w:lvlJc w:val="left"/>
+      <w:pPr>
+        <w:tabs>
+          <w:tab w:val="num" w:pos="720"/>
+        </w:tabs>
+        <w:ind w:left="720" w:hanging="360"/>
+      </w:pPr>
+      <w:rPr>
+        <w:rFonts w:ascii="Symbol" w:hAnsi="Symbol" w:hint="default"/>
+        <w:sz w:val="20"/>
+      </w:rPr>
+    </w:lvl>
+    <w:lvl w:ilvl="1" w:tentative="1">
+      <w:start w:val="1"/>
+      <w:numFmt w:val="bullet"/>
+      <w:lvlText w:val="o"/>
+      <w:lvlJc w:val="left"/>
+      <w:pPr>
+        <w:tabs>
+          <w:tab w:val="num" w:pos="1440"/>
+        </w:tabs>
+        <w:ind w:left="1440" w:hanging="360"/>
+      </w:pPr>
+      <w:rPr>
+        <w:rFonts w:ascii="Courier New" w:hAnsi="Courier New" w:hint="default"/>
+        <w:sz w:val="20"/>
+      </w:rPr>
+    </w:lvl>
+    <w:lvl w:ilvl="2" w:tentative="1">
+      <w:start w:val="1"/>
+      <w:numFmt w:val="bullet"/>
+      <w:lvlText w:val=""/>
+      <w:lvlJc w:val="left"/>
+      <w:pPr>
+        <w:tabs>
+          <w:tab w:val="num" w:pos="2160"/>
+        </w:tabs>
+        <w:ind w:left="2160" w:hanging="360"/>
+      </w:pPr>
+      <w:rPr>
+        <w:rFonts w:ascii="Wingdings" w:hAnsi="Wingdings" w:hint="default"/>
+        <w:sz w:val="20"/>
+      </w:rPr>
+    </w:lvl>
+    <w:lvl w:ilvl="3" w:tentative="1">
+      <w:start w:val="1"/>
+      <w:numFmt w:val="bullet"/>
+      <w:lvlText w:val=""/>
+      <w:lvlJc w:val="left"/>
+      <w:pPr>
+        <w:tabs>
+          <w:tab w:val="num" w:pos="2880"/>
+        </w:tabs>
+        <w:ind w:left="2880" w:hanging="360"/>
+      </w:pPr>
+      <w:rPr>
+        <w:rFonts w:ascii="Wingdings" w:hAnsi="Wingdings" w:hint="default"/>
+        <w:sz w:val="20"/>
+      </w:rPr>
+    </w:lvl>
+    <w:lvl w:ilvl="4" w:tentative="1">
+      <w:start w:val="1"/>
+      <w:numFmt w:val="bullet"/>
+      <w:lvlText w:val=""/>
+      <w:lvlJc w:val="left"/>
+      <w:pPr>
+        <w:tabs>
+          <w:tab w:val="num" w:pos="3600"/>
+        </w:tabs>
+        <w:ind w:left="3600" w:hanging="360"/>
+      </w:pPr>
+      <w:rPr>
+        <w:rFonts w:ascii="Wingdings" w:hAnsi="Wingdings" w:hint="default"/>
+        <w:sz w:val="20"/>
+      </w:rPr>
+    </w:lvl>
+    <w:lvl w:ilvl="5" w:tentative="1">
+      <w:start w:val="1"/>
+      <w:numFmt w:val="bullet"/>
+      <w:lvlText w:val=""/>
+      <w:lvlJc w:val="left"/>
+      <w:pPr>
+        <w:tabs>
+          <w:tab w:val="num" w:pos="4320"/>
+        </w:tabs>
+        <w:ind w:left="4320" w:hanging="360"/>
+      </w:pPr>
+      <w:rPr>
+        <w:rFonts w:ascii="Wingdings" w:hAnsi="Wingdings" w:hint="default"/>
+        <w:sz w:val="20"/>
+      </w:rPr>
+    </w:lvl>
+    <w:lvl w:ilvl="6" w:tentative="1">
+      <w:start w:val="1"/>
+      <w:numFmt w:val="bullet"/>
+      <w:lvlText w:val=""/>
+      <w:lvlJc w:val="left"/>
+      <w:pPr>
+        <w:tabs>
+          <w:tab w:val="num" w:pos="5040"/>
+        </w:tabs>
+        <w:ind w:left="5040" w:hanging="360"/>
+      </w:pPr>
+      <w:rPr>
+        <w:rFonts w:ascii="Wingdings" w:hAnsi="Wingdings" w:hint="default"/>
+        <w:sz w:val="20"/>
+      </w:rPr>
+    </w:lvl>
+    <w:lvl w:ilvl="7" w:tentative="1">
+      <w:start w:val="1"/>
+      <w:numFmt w:val="bullet"/>
+      <w:lvlText w:val=""/>
+      <w:lvlJc w:val="left"/>
+      <w:pPr>
+        <w:tabs>
+          <w:tab w:val="num" w:pos="5760"/>
+        </w:tabs>
+        <w:ind w:left="5760" w:hanging="360"/>
+      </w:pPr>
+      <w:rPr>
+        <w:rFonts w:ascii="Wingdings" w:hAnsi="Wingdings" w:hint="default"/>
+        <w:sz w:val="20"/>
+      </w:rPr>
+    </w:lvl>
+    <w:lvl w:ilvl="8" w:tentative="1">
+      <w:start w:val="1"/>
+      <w:numFmt w:val="bullet"/>
+      <w:lvlText w:val=""/>
+      <w:lvlJc w:val="left"/>
+      <w:pPr>
+        <w:tabs>
+          <w:tab w:val="num" w:pos="6480"/>
+        </w:tabs>
+        <w:ind w:left="6480" w:hanging="360"/>
+      </w:pPr>
+      <w:rPr>
+        <w:rFonts w:ascii="Wingdings" w:hAnsi="Wingdings" w:hint="default"/>
+        <w:sz w:val="20"/>
+      </w:rPr>
+    </w:lvl>
+  </w:abstractNum>
+  <w:abstractNum w:abstractNumId="15" w15:restartNumberingAfterBreak="0">
+    <w:nsid w:val="62523B85"/>
+    <w:multiLevelType w:val="multilevel"/>
+    <w:tmpl w:val="435EDE24"/>
+    <w:lvl w:ilvl="0">
+      <w:start w:val="1"/>
+      <w:numFmt w:val="bullet"/>
+      <w:lvlText w:val=""/>
+      <w:lvlJc w:val="left"/>
+      <w:pPr>
+        <w:tabs>
+          <w:tab w:val="num" w:pos="720"/>
+        </w:tabs>
+        <w:ind w:left="720" w:hanging="360"/>
+      </w:pPr>
+      <w:rPr>
+        <w:rFonts w:ascii="Symbol" w:hAnsi="Symbol" w:hint="default"/>
+        <w:sz w:val="20"/>
+      </w:rPr>
+    </w:lvl>
+    <w:lvl w:ilvl="1">
+      <w:start w:val="1"/>
+      <w:numFmt w:val="bullet"/>
+      <w:lvlText w:val="o"/>
+      <w:lvlJc w:val="left"/>
+      <w:pPr>
+        <w:tabs>
+          <w:tab w:val="num" w:pos="1440"/>
+        </w:tabs>
+        <w:ind w:left="1440" w:hanging="360"/>
+      </w:pPr>
+      <w:rPr>
+        <w:rFonts w:ascii="Courier New" w:hAnsi="Courier New" w:hint="default"/>
+        <w:sz w:val="20"/>
+      </w:rPr>
+    </w:lvl>
+    <w:lvl w:ilvl="2" w:tentative="1">
+      <w:start w:val="1"/>
+      <w:numFmt w:val="bullet"/>
+      <w:lvlText w:val=""/>
+      <w:lvlJc w:val="left"/>
+      <w:pPr>
+        <w:tabs>
+          <w:tab w:val="num" w:pos="2160"/>
+        </w:tabs>
+        <w:ind w:left="2160" w:hanging="360"/>
+      </w:pPr>
+      <w:rPr>
+        <w:rFonts w:ascii="Wingdings" w:hAnsi="Wingdings" w:hint="default"/>
+        <w:sz w:val="20"/>
+      </w:rPr>
+    </w:lvl>
+    <w:lvl w:ilvl="3" w:tentative="1">
+      <w:start w:val="1"/>
+      <w:numFmt w:val="bullet"/>
+      <w:lvlText w:val=""/>
+      <w:lvlJc w:val="left"/>
+      <w:pPr>
+        <w:tabs>
+          <w:tab w:val="num" w:pos="2880"/>
+        </w:tabs>
+        <w:ind w:left="2880" w:hanging="360"/>
+      </w:pPr>
+      <w:rPr>
+        <w:rFonts w:ascii="Wingdings" w:hAnsi="Wingdings" w:hint="default"/>
+        <w:sz w:val="20"/>
+      </w:rPr>
+    </w:lvl>
+    <w:lvl w:ilvl="4" w:tentative="1">
+      <w:start w:val="1"/>
+      <w:numFmt w:val="bullet"/>
+      <w:lvlText w:val=""/>
+      <w:lvlJc w:val="left"/>
+      <w:pPr>
+        <w:tabs>
+          <w:tab w:val="num" w:pos="3600"/>
+        </w:tabs>
+        <w:ind w:left="3600" w:hanging="360"/>
+      </w:pPr>
+      <w:rPr>
+        <w:rFonts w:ascii="Wingdings" w:hAnsi="Wingdings" w:hint="default"/>
+        <w:sz w:val="20"/>
+      </w:rPr>
+    </w:lvl>
+    <w:lvl w:ilvl="5" w:tentative="1">
+      <w:start w:val="1"/>
+      <w:numFmt w:val="bullet"/>
+      <w:lvlText w:val=""/>
+      <w:lvlJc w:val="left"/>
+      <w:pPr>
+        <w:tabs>
+          <w:tab w:val="num" w:pos="4320"/>
+        </w:tabs>
+        <w:ind w:left="4320" w:hanging="360"/>
+      </w:pPr>
+      <w:rPr>
+        <w:rFonts w:ascii="Wingdings" w:hAnsi="Wingdings" w:hint="default"/>
+        <w:sz w:val="20"/>
+      </w:rPr>
+    </w:lvl>
+    <w:lvl w:ilvl="6" w:tentative="1">
+      <w:start w:val="1"/>
+      <w:numFmt w:val="bullet"/>
+      <w:lvlText w:val=""/>
+      <w:lvlJc w:val="left"/>
+      <w:pPr>
+        <w:tabs>
+          <w:tab w:val="num" w:pos="5040"/>
+        </w:tabs>
+        <w:ind w:left="5040" w:hanging="360"/>
+      </w:pPr>
+      <w:rPr>
+        <w:rFonts w:ascii="Wingdings" w:hAnsi="Wingdings" w:hint="default"/>
+        <w:sz w:val="20"/>
+      </w:rPr>
+    </w:lvl>
+    <w:lvl w:ilvl="7" w:tentative="1">
+      <w:start w:val="1"/>
+      <w:numFmt w:val="bullet"/>
+      <w:lvlText w:val=""/>
+      <w:lvlJc w:val="left"/>
+      <w:pPr>
+        <w:tabs>
+          <w:tab w:val="num" w:pos="5760"/>
+        </w:tabs>
+        <w:ind w:left="5760" w:hanging="360"/>
+      </w:pPr>
+      <w:rPr>
+        <w:rFonts w:ascii="Wingdings" w:hAnsi="Wingdings" w:hint="default"/>
+        <w:sz w:val="20"/>
+      </w:rPr>
+    </w:lvl>
+    <w:lvl w:ilvl="8" w:tentative="1">
+      <w:start w:val="1"/>
+      <w:numFmt w:val="bullet"/>
+      <w:lvlText w:val=""/>
+      <w:lvlJc w:val="left"/>
+      <w:pPr>
+        <w:tabs>
+          <w:tab w:val="num" w:pos="6480"/>
+        </w:tabs>
+        <w:ind w:left="6480" w:hanging="360"/>
+      </w:pPr>
+      <w:rPr>
+        <w:rFonts w:ascii="Wingdings" w:hAnsi="Wingdings" w:hint="default"/>
+        <w:sz w:val="20"/>
+      </w:rPr>
+    </w:lvl>
+  </w:abstractNum>
+  <w:abstractNum w:abstractNumId="16" w15:restartNumberingAfterBreak="0">
     <w:nsid w:val="73AA1E5F"/>
     <w:multiLevelType w:val="hybridMultilevel"/>
     <w:tmpl w:val="C8783B1A"/>
@@ -871,13 +4118,55 @@
     </w:lvl>
   </w:abstractNum>
   <w:num w:numId="1" w16cid:durableId="1671522675">
+    <w:abstractNumId w:val="10"/>
+  </w:num>
+  <w:num w:numId="2" w16cid:durableId="337469449">
+    <w:abstractNumId w:val="8"/>
+  </w:num>
+  <w:num w:numId="3" w16cid:durableId="575865917">
+    <w:abstractNumId w:val="16"/>
+  </w:num>
+  <w:num w:numId="4" w16cid:durableId="1190603613">
+    <w:abstractNumId w:val="5"/>
+  </w:num>
+  <w:num w:numId="5" w16cid:durableId="906066908">
+    <w:abstractNumId w:val="13"/>
+  </w:num>
+  <w:num w:numId="6" w16cid:durableId="2144080148">
+    <w:abstractNumId w:val="3"/>
+  </w:num>
+  <w:num w:numId="7" w16cid:durableId="1309674535">
+    <w:abstractNumId w:val="15"/>
+  </w:num>
+  <w:num w:numId="8" w16cid:durableId="1873181518">
+    <w:abstractNumId w:val="14"/>
+  </w:num>
+  <w:num w:numId="9" w16cid:durableId="278537249">
+    <w:abstractNumId w:val="12"/>
+  </w:num>
+  <w:num w:numId="10" w16cid:durableId="1585531320">
+    <w:abstractNumId w:val="11"/>
+  </w:num>
+  <w:num w:numId="11" w16cid:durableId="1923177838">
+    <w:abstractNumId w:val="9"/>
+  </w:num>
+  <w:num w:numId="12" w16cid:durableId="526800414">
     <w:abstractNumId w:val="1"/>
   </w:num>
-  <w:num w:numId="2" w16cid:durableId="337469449">
+  <w:num w:numId="13" w16cid:durableId="651102842">
+    <w:abstractNumId w:val="4"/>
+  </w:num>
+  <w:num w:numId="14" w16cid:durableId="1533416191">
+    <w:abstractNumId w:val="6"/>
+  </w:num>
+  <w:num w:numId="15" w16cid:durableId="1091051023">
     <w:abstractNumId w:val="0"/>
   </w:num>
-  <w:num w:numId="3" w16cid:durableId="575865917">
+  <w:num w:numId="16" w16cid:durableId="1096560053">
     <w:abstractNumId w:val="2"/>
+  </w:num>
+  <w:num w:numId="17" w16cid:durableId="1751081703">
+    <w:abstractNumId w:val="7"/>
   </w:num>
 </w:numbering>
 </file>
@@ -1451,6 +4740,25 @@
       <w:contextualSpacing/>
     </w:pPr>
   </w:style>
+  <w:style w:type="paragraph" w:styleId="Descripcin">
+    <w:name w:val="caption"/>
+    <w:basedOn w:val="Normal"/>
+    <w:next w:val="Normal"/>
+    <w:uiPriority w:val="35"/>
+    <w:unhideWhenUsed/>
+    <w:qFormat/>
+    <w:rsid w:val="00E42A75"/>
+    <w:pPr>
+      <w:spacing w:after="200"/>
+    </w:pPr>
+    <w:rPr>
+      <w:i/>
+      <w:iCs/>
+      <w:color w:val="44546A" w:themeColor="text2"/>
+      <w:sz w:val="18"/>
+      <w:szCs w:val="18"/>
+    </w:rPr>
+  </w:style>
 </w:styles>
 </file>
 

</xml_diff>